<commit_message>
Final deadline version 19-05 Please enter the commit message for your changes. Lines starting
</commit_message>
<xml_diff>
--- a/Inlevermap/Documenten/technischontwerp.docx
+++ b/Inlevermap/Documenten/technischontwerp.docx
@@ -33,15 +33,27 @@
         <w:rPr>
           <w:lang w:val="nl-NL"/>
         </w:rPr>
-        <w:t>Database F</w:t>
-      </w:r>
-      <w:bookmarkStart w:id="2" w:name="_GoBack"/>
-      <w:bookmarkEnd w:id="2"/>
-      <w:r>
-        <w:rPr>
-          <w:lang w:val="nl-NL"/>
-        </w:rPr>
-        <w:t>actory 5</w:t>
+        <w:t xml:space="preserve">Database </w:t>
+      </w:r>
+      <w:proofErr w:type="spellStart"/>
+      <w:r>
+        <w:rPr>
+          <w:lang w:val="nl-NL"/>
+        </w:rPr>
+        <w:t>F</w:t>
+      </w:r>
+      <w:r>
+        <w:rPr>
+          <w:lang w:val="nl-NL"/>
+        </w:rPr>
+        <w:t>actory</w:t>
+      </w:r>
+      <w:proofErr w:type="spellEnd"/>
+      <w:r>
+        <w:rPr>
+          <w:lang w:val="nl-NL"/>
+        </w:rPr>
+        <w:t xml:space="preserve"> 5</w:t>
       </w:r>
     </w:p>
     <w:p>
@@ -65,10 +77,10 @@
           <w:lang w:val="nl-NL"/>
         </w:rPr>
       </w:pPr>
-      <w:bookmarkStart w:id="3" w:name="_3lta0q4n1pzn" w:colFirst="0" w:colLast="0"/>
-      <w:bookmarkStart w:id="4" w:name="_dn30k1ukdyhy" w:colFirst="0" w:colLast="0"/>
+      <w:bookmarkStart w:id="2" w:name="_3lta0q4n1pzn" w:colFirst="0" w:colLast="0"/>
+      <w:bookmarkStart w:id="3" w:name="_dn30k1ukdyhy" w:colFirst="0" w:colLast="0"/>
+      <w:bookmarkEnd w:id="2"/>
       <w:bookmarkEnd w:id="3"/>
-      <w:bookmarkEnd w:id="4"/>
       <w:r>
         <w:rPr>
           <w:lang w:val="nl-NL"/>
@@ -120,7 +132,21 @@
         <w:rPr>
           <w:lang w:val="nl-NL"/>
         </w:rPr>
-        <w:t>Het project wordt uitgevoerd door Database Factory 5.</w:t>
+        <w:t xml:space="preserve">Het project wordt uitgevoerd door Database </w:t>
+      </w:r>
+      <w:proofErr w:type="spellStart"/>
+      <w:r>
+        <w:rPr>
+          <w:lang w:val="nl-NL"/>
+        </w:rPr>
+        <w:t>Factory</w:t>
+      </w:r>
+      <w:proofErr w:type="spellEnd"/>
+      <w:r>
+        <w:rPr>
+          <w:lang w:val="nl-NL"/>
+        </w:rPr>
+        <w:t xml:space="preserve"> 5.</w:t>
       </w:r>
     </w:p>
     <w:p>
@@ -408,8 +434,8 @@
           <w:lang w:val="nl-NL"/>
         </w:rPr>
       </w:pPr>
-      <w:bookmarkStart w:id="5" w:name="_86fhi96ucoj2" w:colFirst="0" w:colLast="0"/>
-      <w:bookmarkEnd w:id="5"/>
+      <w:bookmarkStart w:id="4" w:name="_86fhi96ucoj2" w:colFirst="0" w:colLast="0"/>
+      <w:bookmarkEnd w:id="4"/>
     </w:p>
     <w:p>
       <w:pPr>
@@ -432,10 +458,10 @@
           <w:lang w:val="nl-NL"/>
         </w:rPr>
       </w:pPr>
-      <w:bookmarkStart w:id="6" w:name="_iaxlv69us8sm" w:colFirst="0" w:colLast="0"/>
-      <w:bookmarkStart w:id="7" w:name="_qsmgw1sb4goi" w:colFirst="0" w:colLast="0"/>
+      <w:bookmarkStart w:id="5" w:name="_iaxlv69us8sm" w:colFirst="0" w:colLast="0"/>
+      <w:bookmarkStart w:id="6" w:name="_qsmgw1sb4goi" w:colFirst="0" w:colLast="0"/>
+      <w:bookmarkEnd w:id="5"/>
       <w:bookmarkEnd w:id="6"/>
-      <w:bookmarkEnd w:id="7"/>
       <w:r>
         <w:rPr>
           <w:lang w:val="nl-NL"/>
@@ -778,10 +804,10 @@
           <w:lang w:val="nl-NL"/>
         </w:rPr>
       </w:pPr>
-      <w:bookmarkStart w:id="8" w:name="_75lwrq63ubw3" w:colFirst="0" w:colLast="0"/>
-      <w:bookmarkStart w:id="9" w:name="_x1vewhup2cbt" w:colFirst="0" w:colLast="0"/>
+      <w:bookmarkStart w:id="7" w:name="_75lwrq63ubw3" w:colFirst="0" w:colLast="0"/>
+      <w:bookmarkStart w:id="8" w:name="_x1vewhup2cbt" w:colFirst="0" w:colLast="0"/>
+      <w:bookmarkEnd w:id="7"/>
       <w:bookmarkEnd w:id="8"/>
-      <w:bookmarkEnd w:id="9"/>
       <w:r>
         <w:rPr>
           <w:lang w:val="nl-NL"/>
@@ -820,6 +846,7 @@
               <w:rFonts w:asciiTheme="minorHAnsi" w:eastAsiaTheme="minorEastAsia" w:hAnsiTheme="minorHAnsi" w:cstheme="minorBidi"/>
               <w:noProof/>
               <w:color w:val="auto"/>
+              <w:lang w:val="nl-NL" w:eastAsia="nl-NL"/>
             </w:rPr>
           </w:pPr>
           <w:r>
@@ -840,7 +867,7 @@
             </w:rPr>
             <w:fldChar w:fldCharType="separate"/>
           </w:r>
-          <w:hyperlink w:anchor="_Toc482966305" w:history="1">
+          <w:hyperlink w:anchor="_Toc482969674" w:history="1">
             <w:r>
               <w:rPr>
                 <w:rStyle w:val="Hyperlink"/>
@@ -868,7 +895,7 @@
                 <w:noProof/>
                 <w:webHidden/>
               </w:rPr>
-              <w:instrText xml:space="preserve"> PAGEREF _Toc482966305 \h </w:instrText>
+              <w:instrText xml:space="preserve"> PAGEREF _Toc482969674 \h </w:instrText>
             </w:r>
             <w:r>
               <w:rPr>
@@ -909,9 +936,10 @@
               <w:rFonts w:asciiTheme="minorHAnsi" w:eastAsiaTheme="minorEastAsia" w:hAnsiTheme="minorHAnsi" w:cstheme="minorBidi"/>
               <w:noProof/>
               <w:color w:val="auto"/>
+              <w:lang w:val="nl-NL" w:eastAsia="nl-NL"/>
             </w:rPr>
           </w:pPr>
-          <w:hyperlink w:anchor="_Toc482966306" w:history="1">
+          <w:hyperlink w:anchor="_Toc482969675" w:history="1">
             <w:r>
               <w:rPr>
                 <w:rStyle w:val="Hyperlink"/>
@@ -939,7 +967,7 @@
                 <w:noProof/>
                 <w:webHidden/>
               </w:rPr>
-              <w:instrText xml:space="preserve"> PAGEREF _Toc482966306 \h </w:instrText>
+              <w:instrText xml:space="preserve"> PAGEREF _Toc482969675 \h </w:instrText>
             </w:r>
             <w:r>
               <w:rPr>
@@ -980,9 +1008,10 @@
               <w:rFonts w:asciiTheme="minorHAnsi" w:eastAsiaTheme="minorEastAsia" w:hAnsiTheme="minorHAnsi" w:cstheme="minorBidi"/>
               <w:noProof/>
               <w:color w:val="auto"/>
+              <w:lang w:val="nl-NL" w:eastAsia="nl-NL"/>
             </w:rPr>
           </w:pPr>
-          <w:hyperlink w:anchor="_Toc482966307" w:history="1">
+          <w:hyperlink w:anchor="_Toc482969676" w:history="1">
             <w:r>
               <w:rPr>
                 <w:rStyle w:val="Hyperlink"/>
@@ -1010,7 +1039,7 @@
                 <w:noProof/>
                 <w:webHidden/>
               </w:rPr>
-              <w:instrText xml:space="preserve"> PAGEREF _Toc482966307 \h </w:instrText>
+              <w:instrText xml:space="preserve"> PAGEREF _Toc482969676 \h </w:instrText>
             </w:r>
             <w:r>
               <w:rPr>
@@ -1051,9 +1080,10 @@
               <w:rFonts w:asciiTheme="minorHAnsi" w:eastAsiaTheme="minorEastAsia" w:hAnsiTheme="minorHAnsi" w:cstheme="minorBidi"/>
               <w:noProof/>
               <w:color w:val="auto"/>
+              <w:lang w:val="nl-NL" w:eastAsia="nl-NL"/>
             </w:rPr>
           </w:pPr>
-          <w:hyperlink w:anchor="_Toc482966308" w:history="1">
+          <w:hyperlink w:anchor="_Toc482969677" w:history="1">
             <w:r>
               <w:rPr>
                 <w:rStyle w:val="Hyperlink"/>
@@ -1081,7 +1111,7 @@
                 <w:noProof/>
                 <w:webHidden/>
               </w:rPr>
-              <w:instrText xml:space="preserve"> PAGEREF _Toc482966308 \h </w:instrText>
+              <w:instrText xml:space="preserve"> PAGEREF _Toc482969677 \h </w:instrText>
             </w:r>
             <w:r>
               <w:rPr>
@@ -1122,9 +1152,10 @@
               <w:rFonts w:asciiTheme="minorHAnsi" w:eastAsiaTheme="minorEastAsia" w:hAnsiTheme="minorHAnsi" w:cstheme="minorBidi"/>
               <w:noProof/>
               <w:color w:val="auto"/>
+              <w:lang w:val="nl-NL" w:eastAsia="nl-NL"/>
             </w:rPr>
           </w:pPr>
-          <w:hyperlink w:anchor="_Toc482966309" w:history="1">
+          <w:hyperlink w:anchor="_Toc482969678" w:history="1">
             <w:r>
               <w:rPr>
                 <w:rStyle w:val="Hyperlink"/>
@@ -1152,7 +1183,7 @@
                 <w:noProof/>
                 <w:webHidden/>
               </w:rPr>
-              <w:instrText xml:space="preserve"> PAGEREF _Toc482966309 \h </w:instrText>
+              <w:instrText xml:space="preserve"> PAGEREF _Toc482969678 \h </w:instrText>
             </w:r>
             <w:r>
               <w:rPr>
@@ -1193,9 +1224,10 @@
               <w:rFonts w:asciiTheme="minorHAnsi" w:eastAsiaTheme="minorEastAsia" w:hAnsiTheme="minorHAnsi" w:cstheme="minorBidi"/>
               <w:noProof/>
               <w:color w:val="auto"/>
+              <w:lang w:val="nl-NL" w:eastAsia="nl-NL"/>
             </w:rPr>
           </w:pPr>
-          <w:hyperlink w:anchor="_Toc482966310" w:history="1">
+          <w:hyperlink w:anchor="_Toc482969679" w:history="1">
             <w:r>
               <w:rPr>
                 <w:rStyle w:val="Hyperlink"/>
@@ -1223,7 +1255,7 @@
                 <w:noProof/>
                 <w:webHidden/>
               </w:rPr>
-              <w:instrText xml:space="preserve"> PAGEREF _Toc482966310 \h </w:instrText>
+              <w:instrText xml:space="preserve"> PAGEREF _Toc482969679 \h </w:instrText>
             </w:r>
             <w:r>
               <w:rPr>
@@ -1264,9 +1296,10 @@
               <w:rFonts w:asciiTheme="minorHAnsi" w:eastAsiaTheme="minorEastAsia" w:hAnsiTheme="minorHAnsi" w:cstheme="minorBidi"/>
               <w:noProof/>
               <w:color w:val="auto"/>
+              <w:lang w:val="nl-NL" w:eastAsia="nl-NL"/>
             </w:rPr>
           </w:pPr>
-          <w:hyperlink w:anchor="_Toc482966311" w:history="1">
+          <w:hyperlink w:anchor="_Toc482969680" w:history="1">
             <w:r>
               <w:rPr>
                 <w:rStyle w:val="Hyperlink"/>
@@ -1294,7 +1327,7 @@
                 <w:noProof/>
                 <w:webHidden/>
               </w:rPr>
-              <w:instrText xml:space="preserve"> PAGEREF _Toc482966311 \h </w:instrText>
+              <w:instrText xml:space="preserve"> PAGEREF _Toc482969680 \h </w:instrText>
             </w:r>
             <w:r>
               <w:rPr>
@@ -1335,9 +1368,10 @@
               <w:rFonts w:asciiTheme="minorHAnsi" w:eastAsiaTheme="minorEastAsia" w:hAnsiTheme="minorHAnsi" w:cstheme="minorBidi"/>
               <w:noProof/>
               <w:color w:val="auto"/>
+              <w:lang w:val="nl-NL" w:eastAsia="nl-NL"/>
             </w:rPr>
           </w:pPr>
-          <w:hyperlink w:anchor="_Toc482966312" w:history="1">
+          <w:hyperlink w:anchor="_Toc482969681" w:history="1">
             <w:r>
               <w:rPr>
                 <w:rStyle w:val="Hyperlink"/>
@@ -1365,7 +1399,7 @@
                 <w:noProof/>
                 <w:webHidden/>
               </w:rPr>
-              <w:instrText xml:space="preserve"> PAGEREF _Toc482966312 \h </w:instrText>
+              <w:instrText xml:space="preserve"> PAGEREF _Toc482969681 \h </w:instrText>
             </w:r>
             <w:r>
               <w:rPr>
@@ -1406,9 +1440,10 @@
               <w:rFonts w:asciiTheme="minorHAnsi" w:eastAsiaTheme="minorEastAsia" w:hAnsiTheme="minorHAnsi" w:cstheme="minorBidi"/>
               <w:noProof/>
               <w:color w:val="auto"/>
+              <w:lang w:val="nl-NL" w:eastAsia="nl-NL"/>
             </w:rPr>
           </w:pPr>
-          <w:hyperlink w:anchor="_Toc482966313" w:history="1">
+          <w:hyperlink w:anchor="_Toc482969682" w:history="1">
             <w:r>
               <w:rPr>
                 <w:rStyle w:val="Hyperlink"/>
@@ -1436,7 +1471,7 @@
                 <w:noProof/>
                 <w:webHidden/>
               </w:rPr>
-              <w:instrText xml:space="preserve"> PAGEREF _Toc482966313 \h </w:instrText>
+              <w:instrText xml:space="preserve"> PAGEREF _Toc482969682 \h </w:instrText>
             </w:r>
             <w:r>
               <w:rPr>
@@ -1477,9 +1512,10 @@
               <w:rFonts w:asciiTheme="minorHAnsi" w:eastAsiaTheme="minorEastAsia" w:hAnsiTheme="minorHAnsi" w:cstheme="minorBidi"/>
               <w:noProof/>
               <w:color w:val="auto"/>
+              <w:lang w:val="nl-NL" w:eastAsia="nl-NL"/>
             </w:rPr>
           </w:pPr>
-          <w:hyperlink w:anchor="_Toc482966314" w:history="1">
+          <w:hyperlink w:anchor="_Toc482969683" w:history="1">
             <w:r>
               <w:rPr>
                 <w:rStyle w:val="Hyperlink"/>
@@ -1507,7 +1543,7 @@
                 <w:noProof/>
                 <w:webHidden/>
               </w:rPr>
-              <w:instrText xml:space="preserve"> PAGEREF _Toc482966314 \h </w:instrText>
+              <w:instrText xml:space="preserve"> PAGEREF _Toc482969683 \h </w:instrText>
             </w:r>
             <w:r>
               <w:rPr>
@@ -1548,9 +1584,10 @@
               <w:rFonts w:asciiTheme="minorHAnsi" w:eastAsiaTheme="minorEastAsia" w:hAnsiTheme="minorHAnsi" w:cstheme="minorBidi"/>
               <w:noProof/>
               <w:color w:val="auto"/>
+              <w:lang w:val="nl-NL" w:eastAsia="nl-NL"/>
             </w:rPr>
           </w:pPr>
-          <w:hyperlink w:anchor="_Toc482966315" w:history="1">
+          <w:hyperlink w:anchor="_Toc482969684" w:history="1">
             <w:r>
               <w:rPr>
                 <w:rStyle w:val="Hyperlink"/>
@@ -1578,7 +1615,7 @@
                 <w:noProof/>
                 <w:webHidden/>
               </w:rPr>
-              <w:instrText xml:space="preserve"> PAGEREF _Toc482966315 \h </w:instrText>
+              <w:instrText xml:space="preserve"> PAGEREF _Toc482969684 \h </w:instrText>
             </w:r>
             <w:r>
               <w:rPr>
@@ -1619,9 +1656,10 @@
               <w:rFonts w:asciiTheme="minorHAnsi" w:eastAsiaTheme="minorEastAsia" w:hAnsiTheme="minorHAnsi" w:cstheme="minorBidi"/>
               <w:noProof/>
               <w:color w:val="auto"/>
+              <w:lang w:val="nl-NL" w:eastAsia="nl-NL"/>
             </w:rPr>
           </w:pPr>
-          <w:hyperlink w:anchor="_Toc482966316" w:history="1">
+          <w:hyperlink w:anchor="_Toc482969685" w:history="1">
             <w:r>
               <w:rPr>
                 <w:rStyle w:val="Hyperlink"/>
@@ -1649,7 +1687,7 @@
                 <w:noProof/>
                 <w:webHidden/>
               </w:rPr>
-              <w:instrText xml:space="preserve"> PAGEREF _Toc482966316 \h </w:instrText>
+              <w:instrText xml:space="preserve"> PAGEREF _Toc482969685 \h </w:instrText>
             </w:r>
             <w:r>
               <w:rPr>
@@ -1690,9 +1728,10 @@
               <w:rFonts w:asciiTheme="minorHAnsi" w:eastAsiaTheme="minorEastAsia" w:hAnsiTheme="minorHAnsi" w:cstheme="minorBidi"/>
               <w:noProof/>
               <w:color w:val="auto"/>
+              <w:lang w:val="nl-NL" w:eastAsia="nl-NL"/>
             </w:rPr>
           </w:pPr>
-          <w:hyperlink w:anchor="_Toc482966317" w:history="1">
+          <w:hyperlink w:anchor="_Toc482969686" w:history="1">
             <w:r>
               <w:rPr>
                 <w:rStyle w:val="Hyperlink"/>
@@ -1720,7 +1759,7 @@
                 <w:noProof/>
                 <w:webHidden/>
               </w:rPr>
-              <w:instrText xml:space="preserve"> PAGEREF _Toc482966317 \h </w:instrText>
+              <w:instrText xml:space="preserve"> PAGEREF _Toc482969686 \h </w:instrText>
             </w:r>
             <w:r>
               <w:rPr>
@@ -1761,9 +1800,10 @@
               <w:rFonts w:asciiTheme="minorHAnsi" w:eastAsiaTheme="minorEastAsia" w:hAnsiTheme="minorHAnsi" w:cstheme="minorBidi"/>
               <w:noProof/>
               <w:color w:val="auto"/>
+              <w:lang w:val="nl-NL" w:eastAsia="nl-NL"/>
             </w:rPr>
           </w:pPr>
-          <w:hyperlink w:anchor="_Toc482966318" w:history="1">
+          <w:hyperlink w:anchor="_Toc482969687" w:history="1">
             <w:r>
               <w:rPr>
                 <w:rStyle w:val="Hyperlink"/>
@@ -1791,7 +1831,7 @@
                 <w:noProof/>
                 <w:webHidden/>
               </w:rPr>
-              <w:instrText xml:space="preserve"> PAGEREF _Toc482966318 \h </w:instrText>
+              <w:instrText xml:space="preserve"> PAGEREF _Toc482969687 \h </w:instrText>
             </w:r>
             <w:r>
               <w:rPr>
@@ -1832,9 +1872,10 @@
               <w:rFonts w:asciiTheme="minorHAnsi" w:eastAsiaTheme="minorEastAsia" w:hAnsiTheme="minorHAnsi" w:cstheme="minorBidi"/>
               <w:noProof/>
               <w:color w:val="auto"/>
+              <w:lang w:val="nl-NL" w:eastAsia="nl-NL"/>
             </w:rPr>
           </w:pPr>
-          <w:hyperlink w:anchor="_Toc482966319" w:history="1">
+          <w:hyperlink w:anchor="_Toc482969688" w:history="1">
             <w:r>
               <w:rPr>
                 <w:rStyle w:val="Hyperlink"/>
@@ -1862,7 +1903,7 @@
                 <w:noProof/>
                 <w:webHidden/>
               </w:rPr>
-              <w:instrText xml:space="preserve"> PAGEREF _Toc482966319 \h </w:instrText>
+              <w:instrText xml:space="preserve"> PAGEREF _Toc482969688 \h </w:instrText>
             </w:r>
             <w:r>
               <w:rPr>
@@ -1903,9 +1944,10 @@
               <w:rFonts w:asciiTheme="minorHAnsi" w:eastAsiaTheme="minorEastAsia" w:hAnsiTheme="minorHAnsi" w:cstheme="minorBidi"/>
               <w:noProof/>
               <w:color w:val="auto"/>
+              <w:lang w:val="nl-NL" w:eastAsia="nl-NL"/>
             </w:rPr>
           </w:pPr>
-          <w:hyperlink w:anchor="_Toc482966320" w:history="1">
+          <w:hyperlink w:anchor="_Toc482969689" w:history="1">
             <w:r>
               <w:rPr>
                 <w:rStyle w:val="Hyperlink"/>
@@ -1933,7 +1975,7 @@
                 <w:noProof/>
                 <w:webHidden/>
               </w:rPr>
-              <w:instrText xml:space="preserve"> PAGEREF _Toc482966320 \h </w:instrText>
+              <w:instrText xml:space="preserve"> PAGEREF _Toc482969689 \h </w:instrText>
             </w:r>
             <w:r>
               <w:rPr>
@@ -1974,9 +2016,10 @@
               <w:rFonts w:asciiTheme="minorHAnsi" w:eastAsiaTheme="minorEastAsia" w:hAnsiTheme="minorHAnsi" w:cstheme="minorBidi"/>
               <w:noProof/>
               <w:color w:val="auto"/>
+              <w:lang w:val="nl-NL" w:eastAsia="nl-NL"/>
             </w:rPr>
           </w:pPr>
-          <w:hyperlink w:anchor="_Toc482966321" w:history="1">
+          <w:hyperlink w:anchor="_Toc482969690" w:history="1">
             <w:r>
               <w:rPr>
                 <w:rStyle w:val="Hyperlink"/>
@@ -2004,7 +2047,7 @@
                 <w:noProof/>
                 <w:webHidden/>
               </w:rPr>
-              <w:instrText xml:space="preserve"> PAGEREF _Toc482966321 \h </w:instrText>
+              <w:instrText xml:space="preserve"> PAGEREF _Toc482969690 \h </w:instrText>
             </w:r>
             <w:r>
               <w:rPr>
@@ -2045,9 +2088,10 @@
               <w:rFonts w:asciiTheme="minorHAnsi" w:eastAsiaTheme="minorEastAsia" w:hAnsiTheme="minorHAnsi" w:cstheme="minorBidi"/>
               <w:noProof/>
               <w:color w:val="auto"/>
+              <w:lang w:val="nl-NL" w:eastAsia="nl-NL"/>
             </w:rPr>
           </w:pPr>
-          <w:hyperlink w:anchor="_Toc482966322" w:history="1">
+          <w:hyperlink w:anchor="_Toc482969691" w:history="1">
             <w:r>
               <w:rPr>
                 <w:rStyle w:val="Hyperlink"/>
@@ -2075,7 +2119,7 @@
                 <w:noProof/>
                 <w:webHidden/>
               </w:rPr>
-              <w:instrText xml:space="preserve"> PAGEREF _Toc482966322 \h </w:instrText>
+              <w:instrText xml:space="preserve"> PAGEREF _Toc482969691 \h </w:instrText>
             </w:r>
             <w:r>
               <w:rPr>
@@ -2116,9 +2160,10 @@
               <w:rFonts w:asciiTheme="minorHAnsi" w:eastAsiaTheme="minorEastAsia" w:hAnsiTheme="minorHAnsi" w:cstheme="minorBidi"/>
               <w:noProof/>
               <w:color w:val="auto"/>
+              <w:lang w:val="nl-NL" w:eastAsia="nl-NL"/>
             </w:rPr>
           </w:pPr>
-          <w:hyperlink w:anchor="_Toc482966323" w:history="1">
+          <w:hyperlink w:anchor="_Toc482969692" w:history="1">
             <w:r>
               <w:rPr>
                 <w:rStyle w:val="Hyperlink"/>
@@ -2146,7 +2191,7 @@
                 <w:noProof/>
                 <w:webHidden/>
               </w:rPr>
-              <w:instrText xml:space="preserve"> PAGEREF _Toc482966323 \h </w:instrText>
+              <w:instrText xml:space="preserve"> PAGEREF _Toc482969692 \h </w:instrText>
             </w:r>
             <w:r>
               <w:rPr>
@@ -2187,9 +2232,10 @@
               <w:rFonts w:asciiTheme="minorHAnsi" w:eastAsiaTheme="minorEastAsia" w:hAnsiTheme="minorHAnsi" w:cstheme="minorBidi"/>
               <w:noProof/>
               <w:color w:val="auto"/>
+              <w:lang w:val="nl-NL" w:eastAsia="nl-NL"/>
             </w:rPr>
           </w:pPr>
-          <w:hyperlink w:anchor="_Toc482966324" w:history="1">
+          <w:hyperlink w:anchor="_Toc482969693" w:history="1">
             <w:r>
               <w:rPr>
                 <w:rStyle w:val="Hyperlink"/>
@@ -2217,7 +2263,7 @@
                 <w:noProof/>
                 <w:webHidden/>
               </w:rPr>
-              <w:instrText xml:space="preserve"> PAGEREF _Toc482966324 \h </w:instrText>
+              <w:instrText xml:space="preserve"> PAGEREF _Toc482969693 \h </w:instrText>
             </w:r>
             <w:r>
               <w:rPr>
@@ -2258,9 +2304,10 @@
               <w:rFonts w:asciiTheme="minorHAnsi" w:eastAsiaTheme="minorEastAsia" w:hAnsiTheme="minorHAnsi" w:cstheme="minorBidi"/>
               <w:noProof/>
               <w:color w:val="auto"/>
+              <w:lang w:val="nl-NL" w:eastAsia="nl-NL"/>
             </w:rPr>
           </w:pPr>
-          <w:hyperlink w:anchor="_Toc482966325" w:history="1">
+          <w:hyperlink w:anchor="_Toc482969694" w:history="1">
             <w:r>
               <w:rPr>
                 <w:rStyle w:val="Hyperlink"/>
@@ -2288,7 +2335,7 @@
                 <w:noProof/>
                 <w:webHidden/>
               </w:rPr>
-              <w:instrText xml:space="preserve"> PAGEREF _Toc482966325 \h </w:instrText>
+              <w:instrText xml:space="preserve"> PAGEREF _Toc482969694 \h </w:instrText>
             </w:r>
             <w:r>
               <w:rPr>
@@ -2329,9 +2376,10 @@
               <w:rFonts w:asciiTheme="minorHAnsi" w:eastAsiaTheme="minorEastAsia" w:hAnsiTheme="minorHAnsi" w:cstheme="minorBidi"/>
               <w:noProof/>
               <w:color w:val="auto"/>
+              <w:lang w:val="nl-NL" w:eastAsia="nl-NL"/>
             </w:rPr>
           </w:pPr>
-          <w:hyperlink w:anchor="_Toc482966326" w:history="1">
+          <w:hyperlink w:anchor="_Toc482969695" w:history="1">
             <w:r>
               <w:rPr>
                 <w:rStyle w:val="Hyperlink"/>
@@ -2359,7 +2407,7 @@
                 <w:noProof/>
                 <w:webHidden/>
               </w:rPr>
-              <w:instrText xml:space="preserve"> PAGEREF _Toc482966326 \h </w:instrText>
+              <w:instrText xml:space="preserve"> PAGEREF _Toc482969695 \h </w:instrText>
             </w:r>
             <w:r>
               <w:rPr>
@@ -2400,9 +2448,10 @@
               <w:rFonts w:asciiTheme="minorHAnsi" w:eastAsiaTheme="minorEastAsia" w:hAnsiTheme="minorHAnsi" w:cstheme="minorBidi"/>
               <w:noProof/>
               <w:color w:val="auto"/>
+              <w:lang w:val="nl-NL" w:eastAsia="nl-NL"/>
             </w:rPr>
           </w:pPr>
-          <w:hyperlink w:anchor="_Toc482966327" w:history="1">
+          <w:hyperlink w:anchor="_Toc482969696" w:history="1">
             <w:r>
               <w:rPr>
                 <w:rStyle w:val="Hyperlink"/>
@@ -2430,7 +2479,7 @@
                 <w:noProof/>
                 <w:webHidden/>
               </w:rPr>
-              <w:instrText xml:space="preserve"> PAGEREF _Toc482966327 \h </w:instrText>
+              <w:instrText xml:space="preserve"> PAGEREF _Toc482969696 \h </w:instrText>
             </w:r>
             <w:r>
               <w:rPr>
@@ -2471,9 +2520,10 @@
               <w:rFonts w:asciiTheme="minorHAnsi" w:eastAsiaTheme="minorEastAsia" w:hAnsiTheme="minorHAnsi" w:cstheme="minorBidi"/>
               <w:noProof/>
               <w:color w:val="auto"/>
+              <w:lang w:val="nl-NL" w:eastAsia="nl-NL"/>
             </w:rPr>
           </w:pPr>
-          <w:hyperlink w:anchor="_Toc482966328" w:history="1">
+          <w:hyperlink w:anchor="_Toc482969697" w:history="1">
             <w:r>
               <w:rPr>
                 <w:rStyle w:val="Hyperlink"/>
@@ -2501,7 +2551,7 @@
                 <w:noProof/>
                 <w:webHidden/>
               </w:rPr>
-              <w:instrText xml:space="preserve"> PAGEREF _Toc482966328 \h </w:instrText>
+              <w:instrText xml:space="preserve"> PAGEREF _Toc482969697 \h </w:instrText>
             </w:r>
             <w:r>
               <w:rPr>
@@ -2543,9 +2593,10 @@
               <w:rFonts w:asciiTheme="minorHAnsi" w:eastAsiaTheme="minorEastAsia" w:hAnsiTheme="minorHAnsi" w:cstheme="minorBidi"/>
               <w:noProof/>
               <w:color w:val="auto"/>
+              <w:lang w:val="nl-NL" w:eastAsia="nl-NL"/>
             </w:rPr>
           </w:pPr>
-          <w:hyperlink w:anchor="_Toc482966329" w:history="1">
+          <w:hyperlink w:anchor="_Toc482969698" w:history="1">
             <w:r>
               <w:rPr>
                 <w:rStyle w:val="Hyperlink"/>
@@ -2559,6 +2610,7 @@
                 <w:rFonts w:asciiTheme="minorHAnsi" w:eastAsiaTheme="minorEastAsia" w:hAnsiTheme="minorHAnsi" w:cstheme="minorBidi"/>
                 <w:noProof/>
                 <w:color w:val="auto"/>
+                <w:lang w:val="nl-NL" w:eastAsia="nl-NL"/>
               </w:rPr>
               <w:tab/>
             </w:r>
@@ -2589,7 +2641,7 @@
                 <w:noProof/>
                 <w:webHidden/>
               </w:rPr>
-              <w:instrText xml:space="preserve"> PAGEREF _Toc482966329 \h </w:instrText>
+              <w:instrText xml:space="preserve"> PAGEREF _Toc482969698 \h </w:instrText>
             </w:r>
             <w:r>
               <w:rPr>
@@ -2630,9 +2682,10 @@
               <w:rFonts w:asciiTheme="minorHAnsi" w:eastAsiaTheme="minorEastAsia" w:hAnsiTheme="minorHAnsi" w:cstheme="minorBidi"/>
               <w:noProof/>
               <w:color w:val="auto"/>
+              <w:lang w:val="nl-NL" w:eastAsia="nl-NL"/>
             </w:rPr>
           </w:pPr>
-          <w:hyperlink w:anchor="_Toc482966330" w:history="1">
+          <w:hyperlink w:anchor="_Toc482969699" w:history="1">
             <w:r>
               <w:rPr>
                 <w:rStyle w:val="Hyperlink"/>
@@ -2660,7 +2713,7 @@
                 <w:noProof/>
                 <w:webHidden/>
               </w:rPr>
-              <w:instrText xml:space="preserve"> PAGEREF _Toc482966330 \h </w:instrText>
+              <w:instrText xml:space="preserve"> PAGEREF _Toc482969699 \h </w:instrText>
             </w:r>
             <w:r>
               <w:rPr>
@@ -2701,15 +2754,30 @@
               <w:rFonts w:asciiTheme="minorHAnsi" w:eastAsiaTheme="minorEastAsia" w:hAnsiTheme="minorHAnsi" w:cstheme="minorBidi"/>
               <w:noProof/>
               <w:color w:val="auto"/>
+              <w:lang w:val="nl-NL" w:eastAsia="nl-NL"/>
             </w:rPr>
           </w:pPr>
-          <w:hyperlink w:anchor="_Toc482966331" w:history="1">
+          <w:hyperlink w:anchor="_Toc482969700" w:history="1">
             <w:r>
               <w:rPr>
                 <w:rStyle w:val="Hyperlink"/>
                 <w:noProof/>
               </w:rPr>
-              <w:t>Literatuurlijst</w:t>
+              <w:t>Literatu</w:t>
+            </w:r>
+            <w:r>
+              <w:rPr>
+                <w:rStyle w:val="Hyperlink"/>
+                <w:noProof/>
+              </w:rPr>
+              <w:t>u</w:t>
+            </w:r>
+            <w:r>
+              <w:rPr>
+                <w:rStyle w:val="Hyperlink"/>
+                <w:noProof/>
+              </w:rPr>
+              <w:t>rlijst</w:t>
             </w:r>
             <w:r>
               <w:rPr>
@@ -2730,7 +2798,7 @@
                 <w:noProof/>
                 <w:webHidden/>
               </w:rPr>
-              <w:instrText xml:space="preserve"> PAGEREF _Toc482966331 \h </w:instrText>
+              <w:instrText xml:space="preserve"> PAGEREF _Toc482969700 \h </w:instrText>
             </w:r>
             <w:r>
               <w:rPr>
@@ -2809,7 +2877,7 @@
           <w:lang w:val="nl-NL"/>
         </w:rPr>
       </w:pPr>
-      <w:bookmarkStart w:id="10" w:name="_Toc482966305"/>
+      <w:bookmarkStart w:id="9" w:name="_Toc482969674"/>
       <w:r>
         <w:rPr>
           <w:lang w:val="nl-NL"/>
@@ -2817,7 +2885,7 @@
         <w:lastRenderedPageBreak/>
         <w:t>1. Inleiding</w:t>
       </w:r>
-      <w:bookmarkEnd w:id="10"/>
+      <w:bookmarkEnd w:id="9"/>
     </w:p>
     <w:p>
       <w:pPr>
@@ -2830,7 +2898,21 @@
         <w:rPr>
           <w:lang w:val="nl-NL"/>
         </w:rPr>
-        <w:t>Dit document geeft een beeld van de technische aspecten van dit project. Het laat een overzicht zien van de gemaakte technische keuzes en de gekozen frameworks.</w:t>
+        <w:t xml:space="preserve">Dit document geeft een beeld van de technische aspecten van dit project. Het laat een overzicht zien van de gemaakte technische keuzes en de gekozen </w:t>
+      </w:r>
+      <w:proofErr w:type="spellStart"/>
+      <w:r>
+        <w:rPr>
+          <w:lang w:val="nl-NL"/>
+        </w:rPr>
+        <w:t>frameworks</w:t>
+      </w:r>
+      <w:proofErr w:type="spellEnd"/>
+      <w:r>
+        <w:rPr>
+          <w:lang w:val="nl-NL"/>
+        </w:rPr>
+        <w:t>.</w:t>
       </w:r>
     </w:p>
     <w:p>
@@ -2864,7 +2946,49 @@
         <w:rPr>
           <w:lang w:val="nl-NL"/>
         </w:rPr>
-        <w:t>Vervolgens worden de gekozen front-end en back-end frameworks beschreven en wordt toegelicht hoe die gebruikt gaan worden. Ook wordt er uitgelegd hoe deze frameworks werken en waarom wij de keuze gemaakt hebben om ze te gebruiken.</w:t>
+        <w:t xml:space="preserve">Vervolgens worden de gekozen front-end en </w:t>
+      </w:r>
+      <w:proofErr w:type="spellStart"/>
+      <w:r>
+        <w:rPr>
+          <w:lang w:val="nl-NL"/>
+        </w:rPr>
+        <w:t>back-end</w:t>
+      </w:r>
+      <w:proofErr w:type="spellEnd"/>
+      <w:r>
+        <w:rPr>
+          <w:lang w:val="nl-NL"/>
+        </w:rPr>
+        <w:t xml:space="preserve"> </w:t>
+      </w:r>
+      <w:proofErr w:type="spellStart"/>
+      <w:r>
+        <w:rPr>
+          <w:lang w:val="nl-NL"/>
+        </w:rPr>
+        <w:t>frameworks</w:t>
+      </w:r>
+      <w:proofErr w:type="spellEnd"/>
+      <w:r>
+        <w:rPr>
+          <w:lang w:val="nl-NL"/>
+        </w:rPr>
+        <w:t xml:space="preserve"> beschreven en wordt toegelicht hoe die gebruikt gaan worden. Ook wordt er uitgelegd hoe deze </w:t>
+      </w:r>
+      <w:proofErr w:type="spellStart"/>
+      <w:r>
+        <w:rPr>
+          <w:lang w:val="nl-NL"/>
+        </w:rPr>
+        <w:t>frameworks</w:t>
+      </w:r>
+      <w:proofErr w:type="spellEnd"/>
+      <w:r>
+        <w:rPr>
+          <w:lang w:val="nl-NL"/>
+        </w:rPr>
+        <w:t xml:space="preserve"> werken en waarom wij de keuze gemaakt hebben om ze te gebruiken.</w:t>
       </w:r>
     </w:p>
     <w:p>
@@ -2913,7 +3037,7 @@
           <w:lang w:val="nl-NL"/>
         </w:rPr>
       </w:pPr>
-      <w:bookmarkStart w:id="11" w:name="_Toc482966306"/>
+      <w:bookmarkStart w:id="10" w:name="_Toc482969675"/>
       <w:r>
         <w:rPr>
           <w:lang w:val="nl-NL"/>
@@ -2921,7 +3045,7 @@
         <w:lastRenderedPageBreak/>
         <w:t>2. Netwerkarchitectuur</w:t>
       </w:r>
-      <w:bookmarkEnd w:id="11"/>
+      <w:bookmarkEnd w:id="10"/>
     </w:p>
     <w:p>
       <w:pPr>
@@ -3212,7 +3336,7 @@
           <w:lang w:val="nl-NL"/>
         </w:rPr>
       </w:pPr>
-      <w:bookmarkStart w:id="12" w:name="_Toc482966307"/>
+      <w:bookmarkStart w:id="11" w:name="_Toc482969676"/>
       <w:r>
         <w:rPr>
           <w:lang w:val="nl-NL"/>
@@ -3220,7 +3344,7 @@
         <w:lastRenderedPageBreak/>
         <w:t>3. Programmeertalen</w:t>
       </w:r>
-      <w:bookmarkEnd w:id="12"/>
+      <w:bookmarkEnd w:id="11"/>
     </w:p>
     <w:p>
       <w:pPr>
@@ -3230,14 +3354,14 @@
           <w:lang w:val="nl-NL"/>
         </w:rPr>
       </w:pPr>
-      <w:bookmarkStart w:id="13" w:name="_Toc482966308"/>
+      <w:bookmarkStart w:id="12" w:name="_Toc482969677"/>
       <w:r>
         <w:rPr>
           <w:lang w:val="nl-NL"/>
         </w:rPr>
         <w:t>3.1. Beheerapplicatie</w:t>
       </w:r>
-      <w:bookmarkEnd w:id="13"/>
+      <w:bookmarkEnd w:id="12"/>
     </w:p>
     <w:p>
       <w:pPr>
@@ -3260,14 +3384,14 @@
           <w:lang w:val="nl-NL"/>
         </w:rPr>
       </w:pPr>
-      <w:bookmarkStart w:id="14" w:name="_Toc482966309"/>
+      <w:bookmarkStart w:id="13" w:name="_Toc482969678"/>
       <w:r>
         <w:rPr>
           <w:lang w:val="nl-NL"/>
         </w:rPr>
         <w:t>3.2. Website</w:t>
       </w:r>
-      <w:bookmarkEnd w:id="14"/>
+      <w:bookmarkEnd w:id="13"/>
     </w:p>
     <w:p>
       <w:pPr>
@@ -3357,12 +3481,14 @@
           <w:lang w:val="nl-NL"/>
         </w:rPr>
       </w:pPr>
+      <w:proofErr w:type="spellStart"/>
       <w:r>
         <w:rPr>
           <w:lang w:val="nl-NL"/>
         </w:rPr>
         <w:t>Responsive</w:t>
       </w:r>
+      <w:proofErr w:type="spellEnd"/>
     </w:p>
     <w:p>
       <w:pPr>
@@ -3399,7 +3525,49 @@
         <w:rPr>
           <w:lang w:val="nl-NL"/>
         </w:rPr>
-        <w:t>Data wordt met behulp van het PHP Framework Laravel uit de database gehaald. Ook maakt Laravel het makkelijk om verschillende onderdelen van een site te herbruiken. Verdere punten die mee hebben gespeeld in het besluit zijn:</w:t>
+        <w:t xml:space="preserve">Data wordt met behulp van het PHP Framework </w:t>
+      </w:r>
+      <w:proofErr w:type="spellStart"/>
+      <w:r>
+        <w:rPr>
+          <w:lang w:val="nl-NL"/>
+        </w:rPr>
+        <w:t>Laravel</w:t>
+      </w:r>
+      <w:proofErr w:type="spellEnd"/>
+      <w:r>
+        <w:rPr>
+          <w:lang w:val="nl-NL"/>
+        </w:rPr>
+        <w:t xml:space="preserve"> uit de database gehaald. Ook maakt </w:t>
+      </w:r>
+      <w:proofErr w:type="spellStart"/>
+      <w:r>
+        <w:rPr>
+          <w:lang w:val="nl-NL"/>
+        </w:rPr>
+        <w:t>Laravel</w:t>
+      </w:r>
+      <w:proofErr w:type="spellEnd"/>
+      <w:r>
+        <w:rPr>
+          <w:lang w:val="nl-NL"/>
+        </w:rPr>
+        <w:t xml:space="preserve"> het makkelijk om verschillende onderdelen van een site te </w:t>
+      </w:r>
+      <w:proofErr w:type="spellStart"/>
+      <w:r>
+        <w:rPr>
+          <w:lang w:val="nl-NL"/>
+        </w:rPr>
+        <w:t>herbruiken</w:t>
+      </w:r>
+      <w:proofErr w:type="spellEnd"/>
+      <w:r>
+        <w:rPr>
+          <w:lang w:val="nl-NL"/>
+        </w:rPr>
+        <w:t>. Verdere punten die mee hebben gespeeld in het besluit zijn:</w:t>
       </w:r>
     </w:p>
     <w:p>
@@ -3433,11 +3601,47 @@
           <w:lang w:val="en-US"/>
         </w:rPr>
       </w:pPr>
+      <w:proofErr w:type="spellStart"/>
       <w:r>
         <w:rPr>
           <w:lang w:val="en-US"/>
         </w:rPr>
-        <w:t>Veel online learning sessions (Laracast, Pluralsight)</w:t>
+        <w:t>Veel</w:t>
+      </w:r>
+      <w:proofErr w:type="spellEnd"/>
+      <w:r>
+        <w:rPr>
+          <w:lang w:val="en-US"/>
+        </w:rPr>
+        <w:t xml:space="preserve"> online learning sessions (</w:t>
+      </w:r>
+      <w:proofErr w:type="spellStart"/>
+      <w:r>
+        <w:rPr>
+          <w:lang w:val="en-US"/>
+        </w:rPr>
+        <w:t>Laracast</w:t>
+      </w:r>
+      <w:proofErr w:type="spellEnd"/>
+      <w:r>
+        <w:rPr>
+          <w:lang w:val="en-US"/>
+        </w:rPr>
+        <w:t xml:space="preserve">, </w:t>
+      </w:r>
+      <w:proofErr w:type="spellStart"/>
+      <w:r>
+        <w:rPr>
+          <w:lang w:val="en-US"/>
+        </w:rPr>
+        <w:t>Pluralsight</w:t>
+      </w:r>
+      <w:proofErr w:type="spellEnd"/>
+      <w:r>
+        <w:rPr>
+          <w:lang w:val="en-US"/>
+        </w:rPr>
+        <w:t>)</w:t>
       </w:r>
     </w:p>
     <w:p>
@@ -3456,7 +3660,49 @@
         <w:rPr>
           <w:lang w:val="nl-NL"/>
         </w:rPr>
-        <w:t>Veelgebruikte bestanden aanmaken via Artisan commands (Models, Controllers)</w:t>
+        <w:t xml:space="preserve">Veelgebruikte bestanden aanmaken via </w:t>
+      </w:r>
+      <w:proofErr w:type="spellStart"/>
+      <w:r>
+        <w:rPr>
+          <w:lang w:val="nl-NL"/>
+        </w:rPr>
+        <w:t>Artisan</w:t>
+      </w:r>
+      <w:proofErr w:type="spellEnd"/>
+      <w:r>
+        <w:rPr>
+          <w:lang w:val="nl-NL"/>
+        </w:rPr>
+        <w:t xml:space="preserve"> </w:t>
+      </w:r>
+      <w:proofErr w:type="spellStart"/>
+      <w:r>
+        <w:rPr>
+          <w:lang w:val="nl-NL"/>
+        </w:rPr>
+        <w:t>commands</w:t>
+      </w:r>
+      <w:proofErr w:type="spellEnd"/>
+      <w:r>
+        <w:rPr>
+          <w:lang w:val="nl-NL"/>
+        </w:rPr>
+        <w:t xml:space="preserve"> (</w:t>
+      </w:r>
+      <w:proofErr w:type="spellStart"/>
+      <w:r>
+        <w:rPr>
+          <w:lang w:val="nl-NL"/>
+        </w:rPr>
+        <w:t>Models</w:t>
+      </w:r>
+      <w:proofErr w:type="spellEnd"/>
+      <w:r>
+        <w:rPr>
+          <w:lang w:val="nl-NL"/>
+        </w:rPr>
+        <w:t>, Controllers)</w:t>
       </w:r>
     </w:p>
     <w:p>
@@ -3475,7 +3721,21 @@
         <w:rPr>
           <w:lang w:val="nl-NL"/>
         </w:rPr>
-        <w:t>Blade Templates, hiermee kan er overzichtelijk gemaakte laravel functies in de html worden verwerkt.</w:t>
+        <w:t xml:space="preserve">Blade Templates, hiermee kan er overzichtelijk gemaakte </w:t>
+      </w:r>
+      <w:proofErr w:type="spellStart"/>
+      <w:r>
+        <w:rPr>
+          <w:lang w:val="nl-NL"/>
+        </w:rPr>
+        <w:t>laravel</w:t>
+      </w:r>
+      <w:proofErr w:type="spellEnd"/>
+      <w:r>
+        <w:rPr>
+          <w:lang w:val="nl-NL"/>
+        </w:rPr>
+        <w:t xml:space="preserve"> functies in de html worden verwerkt.</w:t>
       </w:r>
     </w:p>
     <w:p>
@@ -3494,7 +3754,21 @@
         <w:rPr>
           <w:lang w:val="nl-NL"/>
         </w:rPr>
-        <w:t xml:space="preserve">Makkelijke Dependency Injection. </w:t>
+        <w:t xml:space="preserve">Makkelijke </w:t>
+      </w:r>
+      <w:proofErr w:type="spellStart"/>
+      <w:r>
+        <w:rPr>
+          <w:lang w:val="nl-NL"/>
+        </w:rPr>
+        <w:t>Dependency</w:t>
+      </w:r>
+      <w:proofErr w:type="spellEnd"/>
+      <w:r>
+        <w:rPr>
+          <w:lang w:val="nl-NL"/>
+        </w:rPr>
+        <w:t xml:space="preserve"> Injection. </w:t>
       </w:r>
     </w:p>
     <w:p>
@@ -3509,11 +3783,33 @@
           <w:lang w:val="nl-NL"/>
         </w:rPr>
       </w:pPr>
-      <w:r>
-        <w:rPr>
-          <w:lang w:val="nl-NL"/>
-        </w:rPr>
-        <w:t>Automated Authentication.</w:t>
+      <w:proofErr w:type="spellStart"/>
+      <w:r>
+        <w:rPr>
+          <w:lang w:val="nl-NL"/>
+        </w:rPr>
+        <w:t>Automated</w:t>
+      </w:r>
+      <w:proofErr w:type="spellEnd"/>
+      <w:r>
+        <w:rPr>
+          <w:lang w:val="nl-NL"/>
+        </w:rPr>
+        <w:t xml:space="preserve"> </w:t>
+      </w:r>
+      <w:proofErr w:type="spellStart"/>
+      <w:r>
+        <w:rPr>
+          <w:lang w:val="nl-NL"/>
+        </w:rPr>
+        <w:t>Authentication</w:t>
+      </w:r>
+      <w:proofErr w:type="spellEnd"/>
+      <w:r>
+        <w:rPr>
+          <w:lang w:val="nl-NL"/>
+        </w:rPr>
+        <w:t>.</w:t>
       </w:r>
     </w:p>
     <w:p>
@@ -3524,14 +3820,14 @@
           <w:lang w:val="nl-NL"/>
         </w:rPr>
       </w:pPr>
-      <w:bookmarkStart w:id="15" w:name="_Toc482966310"/>
+      <w:bookmarkStart w:id="14" w:name="_Toc482969679"/>
       <w:r>
         <w:rPr>
           <w:lang w:val="nl-NL"/>
         </w:rPr>
         <w:t>3.3. Database</w:t>
       </w:r>
-      <w:bookmarkEnd w:id="15"/>
+      <w:bookmarkEnd w:id="14"/>
     </w:p>
     <w:p>
       <w:pPr>
@@ -3595,7 +3891,7 @@
           <w:lang w:val="nl-NL"/>
         </w:rPr>
       </w:pPr>
-      <w:bookmarkStart w:id="16" w:name="_Toc482966311"/>
+      <w:bookmarkStart w:id="15" w:name="_Toc482969680"/>
       <w:r>
         <w:rPr>
           <w:lang w:val="nl-NL"/>
@@ -3603,7 +3899,7 @@
         <w:lastRenderedPageBreak/>
         <w:t>3.4. Webserver</w:t>
       </w:r>
-      <w:bookmarkEnd w:id="16"/>
+      <w:bookmarkEnd w:id="15"/>
     </w:p>
     <w:p>
       <w:pPr>
@@ -3639,9 +3935,9 @@
           <w:lang w:val="nl-NL"/>
         </w:rPr>
       </w:pPr>
-      <w:bookmarkStart w:id="17" w:name="_5wbm9vnye2xp" w:colFirst="0" w:colLast="0"/>
-      <w:bookmarkStart w:id="18" w:name="_Toc482966312"/>
-      <w:bookmarkEnd w:id="17"/>
+      <w:bookmarkStart w:id="16" w:name="_5wbm9vnye2xp" w:colFirst="0" w:colLast="0"/>
+      <w:bookmarkStart w:id="17" w:name="_Toc482969681"/>
+      <w:bookmarkEnd w:id="16"/>
       <w:r>
         <w:rPr>
           <w:lang w:val="nl-NL"/>
@@ -3649,7 +3945,7 @@
         <w:lastRenderedPageBreak/>
         <w:t>4. Front-End Framework</w:t>
       </w:r>
-      <w:bookmarkEnd w:id="18"/>
+      <w:bookmarkEnd w:id="17"/>
     </w:p>
     <w:p>
       <w:pPr>
@@ -3672,14 +3968,14 @@
           <w:lang w:val="nl-NL"/>
         </w:rPr>
       </w:pPr>
-      <w:bookmarkStart w:id="19" w:name="_Toc482966313"/>
+      <w:bookmarkStart w:id="18" w:name="_Toc482969682"/>
       <w:r>
         <w:rPr>
           <w:lang w:val="nl-NL"/>
         </w:rPr>
         <w:t>4.1. Beheerapplicatie</w:t>
       </w:r>
-      <w:bookmarkEnd w:id="19"/>
+      <w:bookmarkEnd w:id="18"/>
     </w:p>
     <w:p>
       <w:pPr>
@@ -3694,7 +3990,77 @@
         <w:rPr>
           <w:lang w:val="nl-NL"/>
         </w:rPr>
-        <w:t>Voor de beheerapplicatie is de keuze gemaakt om de Graphical User Interface (GUI) framework Windows Presentation Foundation (WPF) te gebruiken. WPF is een grafisch subsysteem dat deel uitmaakt van het DotNet framework versie 3 of hoger van Microsoft. De opmaaktaal waarin gewerkt wordt heet Extensible Application Markup Language (XAML). XAML is een mix van de opmaaktalen HTML, CSS en XML. Wat in de XAML code wordt gemaakt, wordt real time geüpdate in het designer scherm dat standaard boven de XAML code staat.</w:t>
+        <w:t xml:space="preserve">Voor de beheerapplicatie is de keuze gemaakt om de </w:t>
+      </w:r>
+      <w:proofErr w:type="spellStart"/>
+      <w:r>
+        <w:rPr>
+          <w:lang w:val="nl-NL"/>
+        </w:rPr>
+        <w:t>Graphical</w:t>
+      </w:r>
+      <w:proofErr w:type="spellEnd"/>
+      <w:r>
+        <w:rPr>
+          <w:lang w:val="nl-NL"/>
+        </w:rPr>
+        <w:t xml:space="preserve"> User Interface (GUI) framework Windows Presentation Foundation (WPF) te gebruiken. WPF is een grafisch subsysteem dat deel uitmaakt van het </w:t>
+      </w:r>
+      <w:proofErr w:type="spellStart"/>
+      <w:r>
+        <w:rPr>
+          <w:lang w:val="nl-NL"/>
+        </w:rPr>
+        <w:t>DotNet</w:t>
+      </w:r>
+      <w:proofErr w:type="spellEnd"/>
+      <w:r>
+        <w:rPr>
+          <w:lang w:val="nl-NL"/>
+        </w:rPr>
+        <w:t xml:space="preserve"> framework versie 3 of hoger van Microsoft. De opmaaktaal waarin gewerkt wordt heet </w:t>
+      </w:r>
+      <w:proofErr w:type="spellStart"/>
+      <w:r>
+        <w:rPr>
+          <w:lang w:val="nl-NL"/>
+        </w:rPr>
+        <w:t>Extensible</w:t>
+      </w:r>
+      <w:proofErr w:type="spellEnd"/>
+      <w:r>
+        <w:rPr>
+          <w:lang w:val="nl-NL"/>
+        </w:rPr>
+        <w:t xml:space="preserve"> Application </w:t>
+      </w:r>
+      <w:proofErr w:type="spellStart"/>
+      <w:r>
+        <w:rPr>
+          <w:lang w:val="nl-NL"/>
+        </w:rPr>
+        <w:t>Markup</w:t>
+      </w:r>
+      <w:proofErr w:type="spellEnd"/>
+      <w:r>
+        <w:rPr>
+          <w:lang w:val="nl-NL"/>
+        </w:rPr>
+        <w:t xml:space="preserve"> Language (XAML). XAML is een mix van de opmaaktalen HTML, CSS en XML. Wat in de XAML code wordt gemaakt, wordt real time </w:t>
+      </w:r>
+      <w:proofErr w:type="spellStart"/>
+      <w:r>
+        <w:rPr>
+          <w:lang w:val="nl-NL"/>
+        </w:rPr>
+        <w:t>geüpdate</w:t>
+      </w:r>
+      <w:proofErr w:type="spellEnd"/>
+      <w:r>
+        <w:rPr>
+          <w:lang w:val="nl-NL"/>
+        </w:rPr>
+        <w:t xml:space="preserve"> in het designer scherm dat standaard boven de XAML code staat.</w:t>
       </w:r>
     </w:p>
     <w:p>
@@ -3726,7 +4092,35 @@
         <w:rPr>
           <w:lang w:val="nl-NL"/>
         </w:rPr>
-        <w:t>Het een moderner GUI oplevert dan de nog veelgebruikte standaard front-end frameworks voor C# (winforms).</w:t>
+        <w:t xml:space="preserve">Het een moderner GUI oplevert dan de nog veelgebruikte standaard front-end </w:t>
+      </w:r>
+      <w:proofErr w:type="spellStart"/>
+      <w:r>
+        <w:rPr>
+          <w:lang w:val="nl-NL"/>
+        </w:rPr>
+        <w:t>frameworks</w:t>
+      </w:r>
+      <w:proofErr w:type="spellEnd"/>
+      <w:r>
+        <w:rPr>
+          <w:lang w:val="nl-NL"/>
+        </w:rPr>
+        <w:t xml:space="preserve"> voor C# (</w:t>
+      </w:r>
+      <w:proofErr w:type="spellStart"/>
+      <w:r>
+        <w:rPr>
+          <w:lang w:val="nl-NL"/>
+        </w:rPr>
+        <w:t>winforms</w:t>
+      </w:r>
+      <w:proofErr w:type="spellEnd"/>
+      <w:r>
+        <w:rPr>
+          <w:lang w:val="nl-NL"/>
+        </w:rPr>
+        <w:t>).</w:t>
       </w:r>
     </w:p>
     <w:p>
@@ -3745,7 +4139,21 @@
         <w:rPr>
           <w:lang w:val="nl-NL"/>
         </w:rPr>
-        <w:t>Met WPF een programmeur op een hoger niveau aanpassingen kan maken aan een grafisch element dan met een winforms framework. Dit betekent dat de sub-elementen van een grafisch element kunnen worden aangepast.</w:t>
+        <w:t xml:space="preserve">Met WPF een programmeur op een hoger niveau aanpassingen kan maken aan een grafisch element dan met een </w:t>
+      </w:r>
+      <w:proofErr w:type="spellStart"/>
+      <w:r>
+        <w:rPr>
+          <w:lang w:val="nl-NL"/>
+        </w:rPr>
+        <w:t>winforms</w:t>
+      </w:r>
+      <w:proofErr w:type="spellEnd"/>
+      <w:r>
+        <w:rPr>
+          <w:lang w:val="nl-NL"/>
+        </w:rPr>
+        <w:t xml:space="preserve"> framework. Dit betekent dat de sub-elementen van een grafisch element kunnen worden aangepast.</w:t>
       </w:r>
     </w:p>
     <w:p>
@@ -3764,7 +4172,21 @@
         <w:rPr>
           <w:lang w:val="nl-NL"/>
         </w:rPr>
-        <w:t>Een programmeur met het grid systeem op gemakkelijke wijze een consistent formulier kan maken.</w:t>
+        <w:t xml:space="preserve">Een programmeur met het </w:t>
+      </w:r>
+      <w:proofErr w:type="spellStart"/>
+      <w:r>
+        <w:rPr>
+          <w:lang w:val="nl-NL"/>
+        </w:rPr>
+        <w:t>grid</w:t>
+      </w:r>
+      <w:proofErr w:type="spellEnd"/>
+      <w:r>
+        <w:rPr>
+          <w:lang w:val="nl-NL"/>
+        </w:rPr>
+        <w:t xml:space="preserve"> systeem op gemakkelijke wijze een consistent formulier kan maken.</w:t>
       </w:r>
     </w:p>
     <w:p>
@@ -3783,7 +4205,49 @@
         <w:rPr>
           <w:lang w:val="nl-NL"/>
         </w:rPr>
-        <w:t>Met een resource dictionary file genaamd ‘app.xaml’ kan een programmeur alle stijlen aanpassen die voor de hele applicatie geldt. De programmeur kan in de app.xaml aangeven dat alle knoppen in de applicatie 80 pixels hoog en 80 pixels breed moeten worden en de kleur blauw moeten zijn.</w:t>
+        <w:t xml:space="preserve">Met een resource </w:t>
+      </w:r>
+      <w:proofErr w:type="spellStart"/>
+      <w:r>
+        <w:rPr>
+          <w:lang w:val="nl-NL"/>
+        </w:rPr>
+        <w:t>dictionary</w:t>
+      </w:r>
+      <w:proofErr w:type="spellEnd"/>
+      <w:r>
+        <w:rPr>
+          <w:lang w:val="nl-NL"/>
+        </w:rPr>
+        <w:t xml:space="preserve"> file genaamd ‘</w:t>
+      </w:r>
+      <w:proofErr w:type="spellStart"/>
+      <w:r>
+        <w:rPr>
+          <w:lang w:val="nl-NL"/>
+        </w:rPr>
+        <w:t>app.xaml</w:t>
+      </w:r>
+      <w:proofErr w:type="spellEnd"/>
+      <w:r>
+        <w:rPr>
+          <w:lang w:val="nl-NL"/>
+        </w:rPr>
+        <w:t xml:space="preserve">’ kan een programmeur alle stijlen aanpassen die voor de hele applicatie geldt. De programmeur kan in de </w:t>
+      </w:r>
+      <w:proofErr w:type="spellStart"/>
+      <w:r>
+        <w:rPr>
+          <w:lang w:val="nl-NL"/>
+        </w:rPr>
+        <w:t>app.xaml</w:t>
+      </w:r>
+      <w:proofErr w:type="spellEnd"/>
+      <w:r>
+        <w:rPr>
+          <w:lang w:val="nl-NL"/>
+        </w:rPr>
+        <w:t xml:space="preserve"> aangeven dat alle knoppen in de applicatie 80 pixels hoog en 80 pixels breed moeten worden en de kleur blauw moeten zijn.</w:t>
       </w:r>
     </w:p>
     <w:p>
@@ -3794,14 +4258,14 @@
           <w:lang w:val="nl-NL"/>
         </w:rPr>
       </w:pPr>
-      <w:bookmarkStart w:id="20" w:name="_Toc482966314"/>
+      <w:bookmarkStart w:id="19" w:name="_Toc482969683"/>
       <w:r>
         <w:rPr>
           <w:lang w:val="nl-NL"/>
         </w:rPr>
         <w:t>4.2. Website</w:t>
       </w:r>
-      <w:bookmarkEnd w:id="20"/>
+      <w:bookmarkEnd w:id="19"/>
     </w:p>
     <w:p>
       <w:pPr>
@@ -3850,27 +4314,55 @@
           <w:lang w:val="nl-NL"/>
         </w:rPr>
       </w:pPr>
-      <w:bookmarkStart w:id="21" w:name="_Toc482966315"/>
+      <w:bookmarkStart w:id="20" w:name="_Toc482969684"/>
       <w:r>
         <w:rPr>
           <w:lang w:val="nl-NL"/>
         </w:rPr>
         <w:lastRenderedPageBreak/>
-        <w:t>5. Back-End Framework</w:t>
-      </w:r>
-      <w:bookmarkEnd w:id="21"/>
-    </w:p>
-    <w:p>
-      <w:pPr>
-        <w:rPr>
-          <w:lang w:val="nl-NL"/>
-        </w:rPr>
-      </w:pPr>
-      <w:r>
-        <w:rPr>
-          <w:lang w:val="nl-NL"/>
-        </w:rPr>
-        <w:t>In dit hoofdstuk worden de keuzes met betrekking tot het back-end framework toegelicht voor zowel de beheerapplicatie als de webapplicatie.</w:t>
+        <w:t xml:space="preserve">5. </w:t>
+      </w:r>
+      <w:proofErr w:type="spellStart"/>
+      <w:r>
+        <w:rPr>
+          <w:lang w:val="nl-NL"/>
+        </w:rPr>
+        <w:t>Back-End</w:t>
+      </w:r>
+      <w:proofErr w:type="spellEnd"/>
+      <w:r>
+        <w:rPr>
+          <w:lang w:val="nl-NL"/>
+        </w:rPr>
+        <w:t xml:space="preserve"> Framework</w:t>
+      </w:r>
+      <w:bookmarkEnd w:id="20"/>
+    </w:p>
+    <w:p>
+      <w:pPr>
+        <w:rPr>
+          <w:lang w:val="nl-NL"/>
+        </w:rPr>
+      </w:pPr>
+      <w:r>
+        <w:rPr>
+          <w:lang w:val="nl-NL"/>
+        </w:rPr>
+        <w:t xml:space="preserve">In dit hoofdstuk worden de keuzes met betrekking tot het </w:t>
+      </w:r>
+      <w:proofErr w:type="spellStart"/>
+      <w:r>
+        <w:rPr>
+          <w:lang w:val="nl-NL"/>
+        </w:rPr>
+        <w:t>back-end</w:t>
+      </w:r>
+      <w:proofErr w:type="spellEnd"/>
+      <w:r>
+        <w:rPr>
+          <w:lang w:val="nl-NL"/>
+        </w:rPr>
+        <w:t xml:space="preserve"> framework toegelicht voor zowel de beheerapplicatie als de webapplicatie.</w:t>
       </w:r>
     </w:p>
     <w:p>
@@ -3881,14 +4373,14 @@
           <w:lang w:val="nl-NL"/>
         </w:rPr>
       </w:pPr>
-      <w:bookmarkStart w:id="22" w:name="_Toc482966316"/>
+      <w:bookmarkStart w:id="21" w:name="_Toc482969685"/>
       <w:r>
         <w:rPr>
           <w:lang w:val="nl-NL"/>
         </w:rPr>
         <w:t>5.1. Beheerapplicatie</w:t>
       </w:r>
-      <w:bookmarkEnd w:id="22"/>
+      <w:bookmarkEnd w:id="21"/>
     </w:p>
     <w:p>
       <w:pPr>
@@ -3901,20 +4393,70 @@
         <w:rPr>
           <w:lang w:val="nl-NL"/>
         </w:rPr>
-        <w:t>Aangezien voor de beheerapplicatie de front-end framework WPF is gekozen, is het gebruik van het back-end framework DotNet verplicht. WPF heeft functionaliteiten van DotNet nodig om goed te kunnen functioneren. Dit zijn voornamelijk functionaliteiten die het afhandelen van data betreffen.</w:t>
-      </w:r>
-    </w:p>
-    <w:p>
-      <w:pPr>
-        <w:rPr>
-          <w:lang w:val="nl-NL"/>
-        </w:rPr>
-      </w:pPr>
-      <w:r>
-        <w:rPr>
-          <w:lang w:val="nl-NL"/>
-        </w:rPr>
-        <w:t>DotNet wordt gebruikt omdat:</w:t>
+        <w:t xml:space="preserve">Aangezien voor de beheerapplicatie de front-end framework WPF is gekozen, is het gebruik van het </w:t>
+      </w:r>
+      <w:proofErr w:type="spellStart"/>
+      <w:r>
+        <w:rPr>
+          <w:lang w:val="nl-NL"/>
+        </w:rPr>
+        <w:t>back-end</w:t>
+      </w:r>
+      <w:proofErr w:type="spellEnd"/>
+      <w:r>
+        <w:rPr>
+          <w:lang w:val="nl-NL"/>
+        </w:rPr>
+        <w:t xml:space="preserve"> framework </w:t>
+      </w:r>
+      <w:proofErr w:type="spellStart"/>
+      <w:r>
+        <w:rPr>
+          <w:lang w:val="nl-NL"/>
+        </w:rPr>
+        <w:t>DotNet</w:t>
+      </w:r>
+      <w:proofErr w:type="spellEnd"/>
+      <w:r>
+        <w:rPr>
+          <w:lang w:val="nl-NL"/>
+        </w:rPr>
+        <w:t xml:space="preserve"> verplicht. WPF heeft functionaliteiten van </w:t>
+      </w:r>
+      <w:proofErr w:type="spellStart"/>
+      <w:r>
+        <w:rPr>
+          <w:lang w:val="nl-NL"/>
+        </w:rPr>
+        <w:t>DotNet</w:t>
+      </w:r>
+      <w:proofErr w:type="spellEnd"/>
+      <w:r>
+        <w:rPr>
+          <w:lang w:val="nl-NL"/>
+        </w:rPr>
+        <w:t xml:space="preserve"> nodig om goed te kunnen functioneren. Dit zijn voornamelijk functionaliteiten die het afhandelen van data betreffen.</w:t>
+      </w:r>
+    </w:p>
+    <w:p>
+      <w:pPr>
+        <w:rPr>
+          <w:lang w:val="nl-NL"/>
+        </w:rPr>
+      </w:pPr>
+      <w:proofErr w:type="spellStart"/>
+      <w:r>
+        <w:rPr>
+          <w:lang w:val="nl-NL"/>
+        </w:rPr>
+        <w:t>DotNet</w:t>
+      </w:r>
+      <w:proofErr w:type="spellEnd"/>
+      <w:r>
+        <w:rPr>
+          <w:lang w:val="nl-NL"/>
+        </w:rPr>
+        <w:t xml:space="preserve"> wordt gebruikt omdat:</w:t>
       </w:r>
     </w:p>
     <w:p>
@@ -3933,7 +4475,21 @@
         <w:rPr>
           <w:lang w:val="nl-NL"/>
         </w:rPr>
-        <w:t>WPF gebruik maakt van DotNet om te functioneren.</w:t>
+        <w:t xml:space="preserve">WPF gebruik maakt van </w:t>
+      </w:r>
+      <w:proofErr w:type="spellStart"/>
+      <w:r>
+        <w:rPr>
+          <w:lang w:val="nl-NL"/>
+        </w:rPr>
+        <w:t>DotNet</w:t>
+      </w:r>
+      <w:proofErr w:type="spellEnd"/>
+      <w:r>
+        <w:rPr>
+          <w:lang w:val="nl-NL"/>
+        </w:rPr>
+        <w:t xml:space="preserve"> om te functioneren.</w:t>
       </w:r>
     </w:p>
     <w:p>
@@ -3952,7 +4508,21 @@
         <w:rPr>
           <w:lang w:val="nl-NL"/>
         </w:rPr>
-        <w:t>Het DotNet framework helpt bij:</w:t>
+        <w:t xml:space="preserve">Het </w:t>
+      </w:r>
+      <w:proofErr w:type="spellStart"/>
+      <w:r>
+        <w:rPr>
+          <w:lang w:val="nl-NL"/>
+        </w:rPr>
+        <w:t>DotNet</w:t>
+      </w:r>
+      <w:proofErr w:type="spellEnd"/>
+      <w:r>
+        <w:rPr>
+          <w:lang w:val="nl-NL"/>
+        </w:rPr>
+        <w:t xml:space="preserve"> framework helpt bij:</w:t>
       </w:r>
     </w:p>
     <w:p>
@@ -4009,7 +4579,21 @@
         <w:rPr>
           <w:lang w:val="nl-NL"/>
         </w:rPr>
-        <w:t>Het verbinden van de data aan een datagrid.</w:t>
+        <w:t xml:space="preserve">Het verbinden van de data aan een </w:t>
+      </w:r>
+      <w:proofErr w:type="spellStart"/>
+      <w:r>
+        <w:rPr>
+          <w:lang w:val="nl-NL"/>
+        </w:rPr>
+        <w:t>datagrid</w:t>
+      </w:r>
+      <w:proofErr w:type="spellEnd"/>
+      <w:r>
+        <w:rPr>
+          <w:lang w:val="nl-NL"/>
+        </w:rPr>
+        <w:t>.</w:t>
       </w:r>
     </w:p>
     <w:p>
@@ -4020,43 +4604,183 @@
           <w:lang w:val="nl-NL"/>
         </w:rPr>
       </w:pPr>
-      <w:bookmarkStart w:id="23" w:name="_Toc482966317"/>
+      <w:bookmarkStart w:id="22" w:name="_Toc482969686"/>
       <w:r>
         <w:rPr>
           <w:lang w:val="nl-NL"/>
         </w:rPr>
         <w:t>5.2. Website</w:t>
       </w:r>
+      <w:bookmarkEnd w:id="22"/>
+    </w:p>
+    <w:p>
+      <w:pPr>
+        <w:spacing w:after="200"/>
+        <w:rPr>
+          <w:lang w:val="nl-NL"/>
+        </w:rPr>
+      </w:pPr>
+      <w:r>
+        <w:rPr>
+          <w:lang w:val="nl-NL"/>
+        </w:rPr>
+        <w:t xml:space="preserve">Het PHP framework </w:t>
+      </w:r>
+      <w:proofErr w:type="spellStart"/>
+      <w:r>
+        <w:rPr>
+          <w:lang w:val="nl-NL"/>
+        </w:rPr>
+        <w:t>Laravel</w:t>
+      </w:r>
+      <w:proofErr w:type="spellEnd"/>
+      <w:r>
+        <w:rPr>
+          <w:lang w:val="nl-NL"/>
+        </w:rPr>
+        <w:t xml:space="preserve"> wordt gebruikt als </w:t>
+      </w:r>
+      <w:proofErr w:type="spellStart"/>
+      <w:r>
+        <w:rPr>
+          <w:lang w:val="nl-NL"/>
+        </w:rPr>
+        <w:t>back-end</w:t>
+      </w:r>
+      <w:proofErr w:type="spellEnd"/>
+      <w:r>
+        <w:rPr>
+          <w:lang w:val="nl-NL"/>
+        </w:rPr>
+        <w:t xml:space="preserve"> framework voor de webapplicatie. Om de functionaliteiten binnen de applicatie te kunnen gebruiken, moeten gebruikers een account aanmaken. Dit is een cruciaal onderdeel van de applicatie. Echter is het inloggen van een gebruiker niet aan bod gekomen tijdens het eerste gesprek. Alhoewel inloggen ‘vanzelfsprekend’ is, kan het realiseren van de functionaliteit veel tijd kosten. Door gebruik te maken van </w:t>
+      </w:r>
+      <w:proofErr w:type="spellStart"/>
+      <w:r>
+        <w:rPr>
+          <w:lang w:val="nl-NL"/>
+        </w:rPr>
+        <w:t>Laravel</w:t>
+      </w:r>
+      <w:proofErr w:type="spellEnd"/>
+      <w:r>
+        <w:rPr>
+          <w:lang w:val="nl-NL"/>
+        </w:rPr>
+        <w:t xml:space="preserve"> kan er al snel automatisch een basic </w:t>
+      </w:r>
+      <w:proofErr w:type="spellStart"/>
+      <w:r>
+        <w:rPr>
+          <w:lang w:val="nl-NL"/>
+        </w:rPr>
+        <w:t>authentication</w:t>
+      </w:r>
+      <w:proofErr w:type="spellEnd"/>
+      <w:r>
+        <w:rPr>
+          <w:lang w:val="nl-NL"/>
+        </w:rPr>
+        <w:t xml:space="preserve"> gemaakt worden. Dit was niet de voornaamste reden om </w:t>
+      </w:r>
+      <w:proofErr w:type="spellStart"/>
+      <w:r>
+        <w:rPr>
+          <w:lang w:val="nl-NL"/>
+        </w:rPr>
+        <w:t>Laravel</w:t>
+      </w:r>
+      <w:proofErr w:type="spellEnd"/>
+      <w:r>
+        <w:rPr>
+          <w:lang w:val="nl-NL"/>
+        </w:rPr>
+        <w:t xml:space="preserve"> te gebruiken. Na het inventariseren van de benodigde functionaliteiten konden we concluderen de website kan worden gebouwd met behulp van PHP. Echter, om onze eigen kennis te verbreden, hebben we gekozen voor </w:t>
+      </w:r>
+      <w:proofErr w:type="spellStart"/>
+      <w:r>
+        <w:rPr>
+          <w:lang w:val="nl-NL"/>
+        </w:rPr>
+        <w:t>Laravel</w:t>
+      </w:r>
+      <w:proofErr w:type="spellEnd"/>
+      <w:r>
+        <w:rPr>
+          <w:lang w:val="nl-NL"/>
+        </w:rPr>
+        <w:t xml:space="preserve">. Hierbij kan er worden vastgesteld dat naarmate het project vordert, we meer profijt van </w:t>
+      </w:r>
+      <w:proofErr w:type="spellStart"/>
+      <w:r>
+        <w:rPr>
+          <w:lang w:val="nl-NL"/>
+        </w:rPr>
+        <w:t>Laravel</w:t>
+      </w:r>
+      <w:proofErr w:type="spellEnd"/>
+      <w:r>
+        <w:rPr>
+          <w:lang w:val="nl-NL"/>
+        </w:rPr>
+        <w:t xml:space="preserve"> krijgen. Het framework maakt bijvoorbeeld het gebruik van queries makkelijker, aangezien het “denken” op de achtergrond van </w:t>
+      </w:r>
+      <w:proofErr w:type="spellStart"/>
+      <w:r>
+        <w:rPr>
+          <w:lang w:val="nl-NL"/>
+        </w:rPr>
+        <w:t>Laravel</w:t>
+      </w:r>
+      <w:proofErr w:type="spellEnd"/>
+      <w:r>
+        <w:rPr>
+          <w:lang w:val="nl-NL"/>
+        </w:rPr>
+        <w:t xml:space="preserve"> plaatsvindt.</w:t>
+      </w:r>
+    </w:p>
+    <w:p>
+      <w:pPr>
+        <w:rPr>
+          <w:lang w:val="nl-NL"/>
+        </w:rPr>
+      </w:pPr>
+      <w:r>
+        <w:rPr>
+          <w:lang w:val="nl-NL"/>
+        </w:rPr>
+        <w:t xml:space="preserve">De connectie met MSSQL binnen </w:t>
+      </w:r>
+      <w:proofErr w:type="spellStart"/>
+      <w:r>
+        <w:rPr>
+          <w:lang w:val="nl-NL"/>
+        </w:rPr>
+        <w:t>Laravel</w:t>
+      </w:r>
+      <w:proofErr w:type="spellEnd"/>
+      <w:r>
+        <w:rPr>
+          <w:lang w:val="nl-NL"/>
+        </w:rPr>
+        <w:t xml:space="preserve"> is ook gemakkelijk te leggen, aangezien de basis al ingebouwd is. Enkel de servernaam, databasenaam, gebruikersnaam en wachtwoord moeten worden ingevuld, </w:t>
+      </w:r>
+      <w:proofErr w:type="spellStart"/>
+      <w:r>
+        <w:rPr>
+          <w:lang w:val="nl-NL"/>
+        </w:rPr>
+        <w:t>Laravel</w:t>
+      </w:r>
+      <w:proofErr w:type="spellEnd"/>
+      <w:r>
+        <w:rPr>
+          <w:lang w:val="nl-NL"/>
+        </w:rPr>
+        <w:t xml:space="preserve"> doet de rest.</w:t>
+      </w:r>
+      <w:bookmarkStart w:id="23" w:name="_kauss3ki66g0" w:colFirst="0" w:colLast="0"/>
       <w:bookmarkEnd w:id="23"/>
-    </w:p>
-    <w:p>
-      <w:pPr>
-        <w:spacing w:after="200"/>
-        <w:rPr>
-          <w:lang w:val="nl-NL"/>
-        </w:rPr>
-      </w:pPr>
-      <w:r>
-        <w:rPr>
-          <w:lang w:val="nl-NL"/>
-        </w:rPr>
-        <w:t>Het PHP framework Laravel wordt gebruikt als back-end framework voor de webapplicatie. Om de functionaliteiten binnen de applicatie te kunnen gebruiken, moeten gebruikers een account aanmaken. Dit is een cruciaal onderdeel van de applicatie. Echter is het inloggen van een gebruiker niet aan bod gekomen tijdens het eerste gesprek. Alhoewel inloggen ‘vanzelfsprekend’ is, kan het realiseren van de functionaliteit veel tijd kosten. Door gebruik te maken van Laravel kan er al snel automatisch een basic authentication gemaakt worden. Dit was niet de voornaamste reden om Laravel te gebruiken. Na het inventariseren van de benodigde functionaliteiten konden we concluderen de website kan worden gebouwd met behulp van PHP. Echter, om onze eigen kennis te verbreden, hebben we gekozen voor Laravel. Hierbij kan er worden vastgesteld dat naarmate het project vordert, we meer profijt van Laravel krijgen. Het framework maakt bijvoorbeeld het gebruik van queries makkelijker, aangezien het “denken” op de achtergrond van Laravel plaatsvindt.</w:t>
-      </w:r>
-    </w:p>
-    <w:p>
-      <w:pPr>
-        <w:rPr>
-          <w:lang w:val="nl-NL"/>
-        </w:rPr>
-      </w:pPr>
-      <w:r>
-        <w:rPr>
-          <w:lang w:val="nl-NL"/>
-        </w:rPr>
-        <w:t>De connectie met MSSQL binnen Laravel is ook gemakkelijk te leggen, aangezien de basis al ingebouwd is. Enkel de servernaam, databasenaam, gebruikersnaam en wachtwoord moeten worden ingevuld, Laravel doet de rest.</w:t>
-      </w:r>
-      <w:bookmarkStart w:id="24" w:name="_kauss3ki66g0" w:colFirst="0" w:colLast="0"/>
-      <w:bookmarkEnd w:id="24"/>
     </w:p>
     <w:p>
       <w:pPr>
@@ -4079,9 +4803,9 @@
           <w:lang w:val="nl-NL"/>
         </w:rPr>
       </w:pPr>
-      <w:bookmarkStart w:id="25" w:name="_cnw62mitg6ie" w:colFirst="0" w:colLast="0"/>
-      <w:bookmarkStart w:id="26" w:name="_Toc482966318"/>
-      <w:bookmarkEnd w:id="25"/>
+      <w:bookmarkStart w:id="24" w:name="_cnw62mitg6ie" w:colFirst="0" w:colLast="0"/>
+      <w:bookmarkStart w:id="25" w:name="_Toc482969687"/>
+      <w:bookmarkEnd w:id="24"/>
       <w:r>
         <w:rPr>
           <w:lang w:val="nl-NL"/>
@@ -4089,7 +4813,7 @@
         <w:lastRenderedPageBreak/>
         <w:t>6. Database</w:t>
       </w:r>
-      <w:bookmarkEnd w:id="26"/>
+      <w:bookmarkEnd w:id="25"/>
     </w:p>
     <w:p>
       <w:pPr>
@@ -4112,14 +4836,14 @@
           <w:lang w:val="nl-NL"/>
         </w:rPr>
       </w:pPr>
-      <w:bookmarkStart w:id="27" w:name="_Toc482966319"/>
+      <w:bookmarkStart w:id="26" w:name="_Toc482969688"/>
       <w:r>
         <w:rPr>
           <w:lang w:val="nl-NL"/>
         </w:rPr>
         <w:t>6.1. Ondernomen stappen tot PDM</w:t>
       </w:r>
-      <w:bookmarkEnd w:id="27"/>
+      <w:bookmarkEnd w:id="26"/>
     </w:p>
     <w:p>
       <w:pPr>
@@ -4222,7 +4946,21 @@
         <w:rPr>
           <w:lang w:val="nl-NL"/>
         </w:rPr>
-        <w:t xml:space="preserve"> Physical Data Model</w:t>
+        <w:t xml:space="preserve"> </w:t>
+      </w:r>
+      <w:proofErr w:type="spellStart"/>
+      <w:r>
+        <w:rPr>
+          <w:lang w:val="nl-NL"/>
+        </w:rPr>
+        <w:t>Physical</w:t>
+      </w:r>
+      <w:proofErr w:type="spellEnd"/>
+      <w:r>
+        <w:rPr>
+          <w:lang w:val="nl-NL"/>
+        </w:rPr>
+        <w:t xml:space="preserve"> Data Model</w:t>
       </w:r>
     </w:p>
     <w:p>
@@ -4233,14 +4971,14 @@
           <w:lang w:val="nl-NL"/>
         </w:rPr>
       </w:pPr>
-      <w:bookmarkStart w:id="28" w:name="_Toc482966320"/>
+      <w:bookmarkStart w:id="27" w:name="_Toc482969689"/>
       <w:r>
         <w:rPr>
           <w:lang w:val="nl-NL"/>
         </w:rPr>
         <w:t>6.1.1. Toelichting PDM</w:t>
       </w:r>
-      <w:bookmarkEnd w:id="28"/>
+      <w:bookmarkEnd w:id="27"/>
     </w:p>
     <w:p>
       <w:pPr>
@@ -4388,7 +5126,21 @@
               <w:rPr>
                 <w:lang w:val="nl-NL"/>
               </w:rPr>
-              <w:t>In de entiteit worden alle gegevens welke betrekking hebben tot een adres opgeslagen. De postcode samen met het huisnummer en de toevoeging zijn de alternative key. Deze drie kolommen zijn uniek genoeg om één unieke locatie op een kaart te krijgen.</w:t>
+              <w:t xml:space="preserve">In de entiteit worden alle gegevens welke betrekking hebben tot een adres opgeslagen. De postcode samen met het huisnummer en de toevoeging zijn de </w:t>
+            </w:r>
+            <w:proofErr w:type="spellStart"/>
+            <w:r>
+              <w:rPr>
+                <w:lang w:val="nl-NL"/>
+              </w:rPr>
+              <w:t>alternative</w:t>
+            </w:r>
+            <w:proofErr w:type="spellEnd"/>
+            <w:r>
+              <w:rPr>
+                <w:lang w:val="nl-NL"/>
+              </w:rPr>
+              <w:t xml:space="preserve"> key. Deze drie kolommen zijn uniek genoeg om één unieke locatie op een kaart te krijgen.</w:t>
             </w:r>
           </w:p>
         </w:tc>
@@ -4629,12 +5381,14 @@
                 <w:lang w:val="nl-NL"/>
               </w:rPr>
             </w:pPr>
+            <w:proofErr w:type="spellStart"/>
             <w:r>
               <w:rPr>
                 <w:lang w:val="nl-NL"/>
               </w:rPr>
               <w:t>Gebruikertelefoon</w:t>
             </w:r>
+            <w:proofErr w:type="spellEnd"/>
           </w:p>
         </w:tc>
         <w:tc>
@@ -4659,7 +5413,21 @@
               <w:rPr>
                 <w:lang w:val="nl-NL"/>
               </w:rPr>
-              <w:t>Elke gebruiker is verplicht een telefoonnummer op te geven. Echter is de tabel Gebruikertelefoon een koppeltabel, omdat meerdere gebruikers hetzelfde telefoonnummer kunnen hebben en een gebruiker ook meerdere nummers kan bezitten.</w:t>
+              <w:t xml:space="preserve">Elke gebruiker is verplicht een telefoonnummer op te geven. Echter is de tabel </w:t>
+            </w:r>
+            <w:proofErr w:type="spellStart"/>
+            <w:r>
+              <w:rPr>
+                <w:lang w:val="nl-NL"/>
+              </w:rPr>
+              <w:t>Gebruikertelefoon</w:t>
+            </w:r>
+            <w:proofErr w:type="spellEnd"/>
+            <w:r>
+              <w:rPr>
+                <w:lang w:val="nl-NL"/>
+              </w:rPr>
+              <w:t xml:space="preserve"> een koppeltabel, omdat meerdere gebruikers hetzelfde telefoonnummer kunnen hebben en een gebruiker ook meerdere nummers kan bezitten.</w:t>
             </w:r>
           </w:p>
         </w:tc>
@@ -4767,7 +5535,21 @@
               <w:rPr>
                 <w:lang w:val="nl-NL"/>
               </w:rPr>
-              <w:t>Een gebruiker kan verschillende rollen binnen het systeem hebben. Met gebruik van rollen kan er goed worden afgevangen welke functionaliteiten beschikbaar zijn voor gebruikers. (denk hierbij aan bijvoorbeeld admins, vertegenwoordigers)</w:t>
+              <w:t xml:space="preserve">Een gebruiker kan verschillende rollen binnen het systeem hebben. Met gebruik van rollen kan er goed worden afgevangen welke functionaliteiten beschikbaar zijn voor gebruikers. (denk hierbij aan bijvoorbeeld </w:t>
+            </w:r>
+            <w:proofErr w:type="spellStart"/>
+            <w:r>
+              <w:rPr>
+                <w:lang w:val="nl-NL"/>
+              </w:rPr>
+              <w:t>admins</w:t>
+            </w:r>
+            <w:proofErr w:type="spellEnd"/>
+            <w:r>
+              <w:rPr>
+                <w:lang w:val="nl-NL"/>
+              </w:rPr>
+              <w:t>, vertegenwoordigers)</w:t>
             </w:r>
           </w:p>
         </w:tc>
@@ -5007,6 +5789,7 @@
                 <w:lang w:val="nl-NL"/>
               </w:rPr>
             </w:pPr>
+            <w:proofErr w:type="spellStart"/>
             <w:r>
               <w:rPr>
                 <w:lang w:val="nl-NL"/>
@@ -5014,6 +5797,7 @@
               <w:lastRenderedPageBreak/>
               <w:t>Vergunningstatus</w:t>
             </w:r>
+            <w:proofErr w:type="spellEnd"/>
           </w:p>
         </w:tc>
         <w:tc>
@@ -5038,7 +5822,21 @@
               <w:rPr>
                 <w:lang w:val="nl-NL"/>
               </w:rPr>
-              <w:t>Elke vergunning heeft een status wanneer deze wordt aangevraagd. De status kan gedurende het project wijzigen. De verschillende statusmogelijkheden zijn opgeslagen in de tabel ‘Vergunningstatus’.</w:t>
+              <w:t>Elke vergunning heeft een status wanneer deze wordt aangevraagd. De status kan gedurende het project wijzigen. De verschillende statusmogelijkheden zijn opgeslagen in de tabel ‘</w:t>
+            </w:r>
+            <w:proofErr w:type="spellStart"/>
+            <w:r>
+              <w:rPr>
+                <w:lang w:val="nl-NL"/>
+              </w:rPr>
+              <w:t>Vergunningstatus</w:t>
+            </w:r>
+            <w:proofErr w:type="spellEnd"/>
+            <w:r>
+              <w:rPr>
+                <w:lang w:val="nl-NL"/>
+              </w:rPr>
+              <w:t>’.</w:t>
             </w:r>
           </w:p>
         </w:tc>
@@ -5206,26 +6004,96 @@
           <w:lang w:val="nl-NL"/>
         </w:rPr>
       </w:pPr>
-      <w:bookmarkStart w:id="29" w:name="_Toc482966321"/>
+      <w:bookmarkStart w:id="28" w:name="_Toc482969690"/>
       <w:r>
         <w:rPr>
           <w:lang w:val="nl-NL"/>
         </w:rPr>
         <w:t>6.2. Datakwaliteit</w:t>
       </w:r>
-      <w:bookmarkEnd w:id="29"/>
-    </w:p>
-    <w:p>
-      <w:pPr>
-        <w:rPr>
-          <w:lang w:val="nl-NL"/>
-        </w:rPr>
-      </w:pPr>
-      <w:r>
-        <w:rPr>
-          <w:lang w:val="nl-NL"/>
-        </w:rPr>
-        <w:t>Het beschermen van de datakwaliteit wordt gedaan door middel van constraints. Het gaat hierbij om basisfunctionaliteiten zoals primary keys, alternative keys en foreign keys, maar ook om check constraints, triggers, stored procedures en functions. Voor alle gemaakte constraints wordt uitgelegd of hierbij problemen kunnen optreden met betrekking tot concurrency en lost updates.</w:t>
+      <w:bookmarkEnd w:id="28"/>
+    </w:p>
+    <w:p>
+      <w:pPr>
+        <w:rPr>
+          <w:lang w:val="nl-NL"/>
+        </w:rPr>
+      </w:pPr>
+      <w:r>
+        <w:rPr>
+          <w:lang w:val="nl-NL"/>
+        </w:rPr>
+        <w:t xml:space="preserve">Het beschermen van de datakwaliteit wordt gedaan door middel van constraints. Het gaat hierbij om basisfunctionaliteiten zoals primary keys, </w:t>
+      </w:r>
+      <w:proofErr w:type="spellStart"/>
+      <w:r>
+        <w:rPr>
+          <w:lang w:val="nl-NL"/>
+        </w:rPr>
+        <w:t>alternative</w:t>
+      </w:r>
+      <w:proofErr w:type="spellEnd"/>
+      <w:r>
+        <w:rPr>
+          <w:lang w:val="nl-NL"/>
+        </w:rPr>
+        <w:t xml:space="preserve"> keys en </w:t>
+      </w:r>
+      <w:proofErr w:type="spellStart"/>
+      <w:r>
+        <w:rPr>
+          <w:lang w:val="nl-NL"/>
+        </w:rPr>
+        <w:t>foreign</w:t>
+      </w:r>
+      <w:proofErr w:type="spellEnd"/>
+      <w:r>
+        <w:rPr>
+          <w:lang w:val="nl-NL"/>
+        </w:rPr>
+        <w:t xml:space="preserve"> keys, maar ook om check constraints, triggers, </w:t>
+      </w:r>
+      <w:proofErr w:type="spellStart"/>
+      <w:r>
+        <w:rPr>
+          <w:lang w:val="nl-NL"/>
+        </w:rPr>
+        <w:t>stored</w:t>
+      </w:r>
+      <w:proofErr w:type="spellEnd"/>
+      <w:r>
+        <w:rPr>
+          <w:lang w:val="nl-NL"/>
+        </w:rPr>
+        <w:t xml:space="preserve"> procedures en </w:t>
+      </w:r>
+      <w:proofErr w:type="spellStart"/>
+      <w:r>
+        <w:rPr>
+          <w:lang w:val="nl-NL"/>
+        </w:rPr>
+        <w:t>functions</w:t>
+      </w:r>
+      <w:proofErr w:type="spellEnd"/>
+      <w:r>
+        <w:rPr>
+          <w:lang w:val="nl-NL"/>
+        </w:rPr>
+        <w:t xml:space="preserve">. Voor alle gemaakte constraints wordt uitgelegd of hierbij problemen kunnen optreden met betrekking tot </w:t>
+      </w:r>
+      <w:proofErr w:type="spellStart"/>
+      <w:r>
+        <w:rPr>
+          <w:lang w:val="nl-NL"/>
+        </w:rPr>
+        <w:t>concurrency</w:t>
+      </w:r>
+      <w:proofErr w:type="spellEnd"/>
+      <w:r>
+        <w:rPr>
+          <w:lang w:val="nl-NL"/>
+        </w:rPr>
+        <w:t xml:space="preserve"> en lost updates.</w:t>
       </w:r>
     </w:p>
     <w:p>
@@ -5236,14 +6104,22 @@
           <w:lang w:val="nl-NL"/>
         </w:rPr>
       </w:pPr>
-      <w:bookmarkStart w:id="30" w:name="_Toc482966322"/>
-      <w:r>
-        <w:rPr>
-          <w:lang w:val="nl-NL"/>
-        </w:rPr>
-        <w:t>6.2.1. Concurrency</w:t>
-      </w:r>
-      <w:bookmarkEnd w:id="30"/>
+      <w:bookmarkStart w:id="29" w:name="_Toc482969691"/>
+      <w:r>
+        <w:rPr>
+          <w:lang w:val="nl-NL"/>
+        </w:rPr>
+        <w:t xml:space="preserve">6.2.1. </w:t>
+      </w:r>
+      <w:proofErr w:type="spellStart"/>
+      <w:r>
+        <w:rPr>
+          <w:lang w:val="nl-NL"/>
+        </w:rPr>
+        <w:t>Concurrency</w:t>
+      </w:r>
+      <w:bookmarkEnd w:id="29"/>
+      <w:proofErr w:type="spellEnd"/>
     </w:p>
     <w:p>
       <w:pPr>
@@ -5266,14 +6142,14 @@
           <w:lang w:val="nl-NL"/>
         </w:rPr>
       </w:pPr>
-      <w:bookmarkStart w:id="31" w:name="_Toc482966323"/>
+      <w:bookmarkStart w:id="30" w:name="_Toc482969692"/>
       <w:r>
         <w:rPr>
           <w:lang w:val="nl-NL"/>
         </w:rPr>
         <w:t>6.2.2. Lost updates</w:t>
       </w:r>
-      <w:bookmarkEnd w:id="31"/>
+      <w:bookmarkEnd w:id="30"/>
     </w:p>
     <w:p>
       <w:pPr>
@@ -5309,7 +6185,7 @@
           <w:lang w:val="nl-NL"/>
         </w:rPr>
       </w:pPr>
-      <w:bookmarkStart w:id="32" w:name="_Toc482966324"/>
+      <w:bookmarkStart w:id="31" w:name="_Toc482969693"/>
       <w:r>
         <w:rPr>
           <w:lang w:val="nl-NL"/>
@@ -5317,7 +6193,7 @@
         <w:lastRenderedPageBreak/>
         <w:t>6.3. Beveiliging</w:t>
       </w:r>
-      <w:bookmarkEnd w:id="32"/>
+      <w:bookmarkEnd w:id="31"/>
     </w:p>
     <w:p>
       <w:pPr>
@@ -5342,28 +6218,123 @@
         <w:rPr>
           <w:lang w:val="nl-NL"/>
         </w:rPr>
-        <w:t xml:space="preserve">Een oplossing, om gebruikersdata toch enigszins veilig te stellen, is om wachtwoorden te hashen. Het hashen van wachtwoorden wordt opgevangen in de front-end van de applicatie. Laravel Authentication wordt standaard geleverd met </w:t>
-      </w:r>
+        <w:t xml:space="preserve">Een oplossing, om gebruikersdata toch enigszins veilig te stellen, is om wachtwoorden te </w:t>
+      </w:r>
+      <w:proofErr w:type="spellStart"/>
+      <w:r>
+        <w:rPr>
+          <w:lang w:val="nl-NL"/>
+        </w:rPr>
+        <w:t>hashen</w:t>
+      </w:r>
+      <w:proofErr w:type="spellEnd"/>
+      <w:r>
+        <w:rPr>
+          <w:lang w:val="nl-NL"/>
+        </w:rPr>
+        <w:t xml:space="preserve">. Het </w:t>
+      </w:r>
+      <w:proofErr w:type="spellStart"/>
+      <w:r>
+        <w:rPr>
+          <w:lang w:val="nl-NL"/>
+        </w:rPr>
+        <w:t>hashen</w:t>
+      </w:r>
+      <w:proofErr w:type="spellEnd"/>
+      <w:r>
+        <w:rPr>
+          <w:lang w:val="nl-NL"/>
+        </w:rPr>
+        <w:t xml:space="preserve"> van wachtwoorden wordt opgevangen in de front-end van de applicatie. </w:t>
+      </w:r>
+      <w:proofErr w:type="spellStart"/>
+      <w:r>
+        <w:rPr>
+          <w:lang w:val="nl-NL"/>
+        </w:rPr>
+        <w:t>Laravel</w:t>
+      </w:r>
+      <w:proofErr w:type="spellEnd"/>
+      <w:r>
+        <w:rPr>
+          <w:lang w:val="nl-NL"/>
+        </w:rPr>
+        <w:t xml:space="preserve"> </w:t>
+      </w:r>
+      <w:proofErr w:type="spellStart"/>
+      <w:r>
+        <w:rPr>
+          <w:lang w:val="nl-NL"/>
+        </w:rPr>
+        <w:t>Authentication</w:t>
+      </w:r>
+      <w:proofErr w:type="spellEnd"/>
+      <w:r>
+        <w:rPr>
+          <w:lang w:val="nl-NL"/>
+        </w:rPr>
+        <w:t xml:space="preserve"> wordt standaard geleverd met </w:t>
+      </w:r>
+      <w:proofErr w:type="spellStart"/>
       <w:r>
         <w:rPr>
           <w:i/>
           <w:lang w:val="nl-NL"/>
         </w:rPr>
-        <w:t>bcrypt.</w:t>
-      </w:r>
-      <w:r>
-        <w:rPr>
-          <w:lang w:val="nl-NL"/>
-        </w:rPr>
-        <w:t xml:space="preserve"> Het voordeel van bcrypt is dat de developer zelf kan aangeven hoe sterk een wachtwoord gehashed moet worden. Ook wordt </w:t>
-      </w:r>
+        <w:t>bcrypt</w:t>
+      </w:r>
+      <w:proofErr w:type="spellEnd"/>
       <w:r>
         <w:rPr>
           <w:i/>
           <w:lang w:val="nl-NL"/>
         </w:rPr>
+        <w:t>.</w:t>
+      </w:r>
+      <w:r>
+        <w:rPr>
+          <w:lang w:val="nl-NL"/>
+        </w:rPr>
+        <w:t xml:space="preserve"> Het voordeel van </w:t>
+      </w:r>
+      <w:proofErr w:type="spellStart"/>
+      <w:r>
+        <w:rPr>
+          <w:lang w:val="nl-NL"/>
+        </w:rPr>
+        <w:t>bcrypt</w:t>
+      </w:r>
+      <w:proofErr w:type="spellEnd"/>
+      <w:r>
+        <w:rPr>
+          <w:lang w:val="nl-NL"/>
+        </w:rPr>
+        <w:t xml:space="preserve"> is dat de developer zelf kan aangeven hoe sterk een wachtwoord </w:t>
+      </w:r>
+      <w:proofErr w:type="spellStart"/>
+      <w:r>
+        <w:rPr>
+          <w:lang w:val="nl-NL"/>
+        </w:rPr>
+        <w:t>gehashed</w:t>
+      </w:r>
+      <w:proofErr w:type="spellEnd"/>
+      <w:r>
+        <w:rPr>
+          <w:lang w:val="nl-NL"/>
+        </w:rPr>
+        <w:t xml:space="preserve"> moet worden. Ook wordt </w:t>
+      </w:r>
+      <w:proofErr w:type="spellStart"/>
+      <w:r>
+        <w:rPr>
+          <w:i/>
+          <w:lang w:val="nl-NL"/>
+        </w:rPr>
         <w:t>salt</w:t>
       </w:r>
+      <w:proofErr w:type="spellEnd"/>
       <w:r>
         <w:rPr>
           <w:lang w:val="nl-NL"/>
@@ -5379,14 +6350,14 @@
           <w:lang w:val="nl-NL"/>
         </w:rPr>
       </w:pPr>
-      <w:bookmarkStart w:id="33" w:name="_Toc482966325"/>
+      <w:bookmarkStart w:id="32" w:name="_Toc482969694"/>
       <w:r>
         <w:rPr>
           <w:lang w:val="nl-NL"/>
         </w:rPr>
         <w:t>6.4. Performance</w:t>
       </w:r>
-      <w:bookmarkEnd w:id="33"/>
+      <w:bookmarkEnd w:id="32"/>
     </w:p>
     <w:p>
       <w:pPr>
@@ -5409,14 +6380,14 @@
           <w:lang w:val="nl-NL"/>
         </w:rPr>
       </w:pPr>
-      <w:bookmarkStart w:id="34" w:name="_Toc482966326"/>
+      <w:bookmarkStart w:id="33" w:name="_Toc482969695"/>
       <w:r>
         <w:rPr>
           <w:lang w:val="nl-NL"/>
         </w:rPr>
         <w:t>6.4.1. Indexen</w:t>
       </w:r>
-      <w:bookmarkEnd w:id="34"/>
+      <w:bookmarkEnd w:id="33"/>
     </w:p>
     <w:p>
       <w:pPr>
@@ -5439,26 +6410,54 @@
           <w:lang w:val="nl-NL"/>
         </w:rPr>
       </w:pPr>
-      <w:bookmarkStart w:id="35" w:name="_Toc482966327"/>
-      <w:r>
-        <w:rPr>
-          <w:lang w:val="nl-NL"/>
-        </w:rPr>
-        <w:t>6.5 Stored Procedures</w:t>
-      </w:r>
-      <w:bookmarkEnd w:id="35"/>
-    </w:p>
-    <w:p>
-      <w:pPr>
-        <w:rPr>
-          <w:lang w:val="nl-NL"/>
-        </w:rPr>
-      </w:pPr>
-      <w:r>
-        <w:rPr>
-          <w:lang w:val="nl-NL"/>
-        </w:rPr>
-        <w:t>In onderstaande tabel worden de Stored Procedures weergegeven, welke functie ze hebben en waar ze in het programma worden gebruikt.</w:t>
+      <w:bookmarkStart w:id="34" w:name="_Toc482969696"/>
+      <w:r>
+        <w:rPr>
+          <w:lang w:val="nl-NL"/>
+        </w:rPr>
+        <w:t xml:space="preserve">6.5 </w:t>
+      </w:r>
+      <w:proofErr w:type="spellStart"/>
+      <w:r>
+        <w:rPr>
+          <w:lang w:val="nl-NL"/>
+        </w:rPr>
+        <w:t>Stored</w:t>
+      </w:r>
+      <w:proofErr w:type="spellEnd"/>
+      <w:r>
+        <w:rPr>
+          <w:lang w:val="nl-NL"/>
+        </w:rPr>
+        <w:t xml:space="preserve"> Procedures</w:t>
+      </w:r>
+      <w:bookmarkEnd w:id="34"/>
+    </w:p>
+    <w:p>
+      <w:pPr>
+        <w:rPr>
+          <w:lang w:val="nl-NL"/>
+        </w:rPr>
+      </w:pPr>
+      <w:r>
+        <w:rPr>
+          <w:lang w:val="nl-NL"/>
+        </w:rPr>
+        <w:t xml:space="preserve">In onderstaande tabel worden de </w:t>
+      </w:r>
+      <w:proofErr w:type="spellStart"/>
+      <w:r>
+        <w:rPr>
+          <w:lang w:val="nl-NL"/>
+        </w:rPr>
+        <w:t>Stored</w:t>
+      </w:r>
+      <w:proofErr w:type="spellEnd"/>
+      <w:r>
+        <w:rPr>
+          <w:lang w:val="nl-NL"/>
+        </w:rPr>
+        <w:t xml:space="preserve"> Procedures weergegeven, welke functie ze hebben en waar ze in het programma worden gebruikt.</w:t>
       </w:r>
     </w:p>
     <w:p>
@@ -5600,12 +6599,14 @@
                 <w:lang w:val="nl-NL"/>
               </w:rPr>
             </w:pPr>
+            <w:proofErr w:type="spellStart"/>
             <w:r>
               <w:rPr>
                 <w:lang w:val="nl-NL"/>
               </w:rPr>
               <w:t>spInsertUser</w:t>
             </w:r>
+            <w:proofErr w:type="spellEnd"/>
           </w:p>
         </w:tc>
         <w:tc>
@@ -5630,7 +6631,35 @@
               <w:rPr>
                 <w:lang w:val="nl-NL"/>
               </w:rPr>
-              <w:t>Het inserten van een user in de database. Het adres en het telefoonnummer wordt direct gecontroleerd of deze al bestaan. Als deze nog niet bestaan worden ze eerst toegevoegd, waarna ze als Foreign Key aan de gebruiker worden gekoppeld.</w:t>
+              <w:t xml:space="preserve">Het </w:t>
+            </w:r>
+            <w:proofErr w:type="spellStart"/>
+            <w:r>
+              <w:rPr>
+                <w:lang w:val="nl-NL"/>
+              </w:rPr>
+              <w:t>inserten</w:t>
+            </w:r>
+            <w:proofErr w:type="spellEnd"/>
+            <w:r>
+              <w:rPr>
+                <w:lang w:val="nl-NL"/>
+              </w:rPr>
+              <w:t xml:space="preserve"> van een user in de database. Het adres en het telefoonnummer wordt direct gecontroleerd of deze al bestaan. Als deze nog niet bestaan worden ze eerst toegevoegd, waarna ze als </w:t>
+            </w:r>
+            <w:proofErr w:type="spellStart"/>
+            <w:r>
+              <w:rPr>
+                <w:lang w:val="nl-NL"/>
+              </w:rPr>
+              <w:t>Foreign</w:t>
+            </w:r>
+            <w:proofErr w:type="spellEnd"/>
+            <w:r>
+              <w:rPr>
+                <w:lang w:val="nl-NL"/>
+              </w:rPr>
+              <w:t xml:space="preserve"> Key aan de gebruiker worden gekoppeld.</w:t>
             </w:r>
           </w:p>
         </w:tc>
@@ -5680,12 +6709,14 @@
                 <w:lang w:val="nl-NL"/>
               </w:rPr>
             </w:pPr>
+            <w:proofErr w:type="spellStart"/>
             <w:r>
               <w:rPr>
                 <w:lang w:val="nl-NL"/>
               </w:rPr>
               <w:t>spAddProject</w:t>
             </w:r>
+            <w:proofErr w:type="spellEnd"/>
           </w:p>
         </w:tc>
         <w:tc>
@@ -5737,7 +6768,21 @@
               <w:rPr>
                 <w:lang w:val="nl-NL"/>
               </w:rPr>
-              <w:t>Webapplicatie. De Stored Procedure wordt aangeroepen op het moment dat de gebruiker een locatie heeft aangewezen en een omschrijving heeft toegevoegd.</w:t>
+              <w:t xml:space="preserve">Webapplicatie. De </w:t>
+            </w:r>
+            <w:proofErr w:type="spellStart"/>
+            <w:r>
+              <w:rPr>
+                <w:lang w:val="nl-NL"/>
+              </w:rPr>
+              <w:t>Stored</w:t>
+            </w:r>
+            <w:proofErr w:type="spellEnd"/>
+            <w:r>
+              <w:rPr>
+                <w:lang w:val="nl-NL"/>
+              </w:rPr>
+              <w:t xml:space="preserve"> Procedure wordt aangeroepen op het moment dat de gebruiker een locatie heeft aangewezen en een omschrijving heeft toegevoegd.</w:t>
             </w:r>
           </w:p>
         </w:tc>
@@ -5785,7 +6830,21 @@
         <w:rPr>
           <w:lang w:val="nl-NL"/>
         </w:rPr>
-        <w:t xml:space="preserve"> Toelichting Stored Procedures.</w:t>
+        <w:t xml:space="preserve"> Toelichting </w:t>
+      </w:r>
+      <w:proofErr w:type="spellStart"/>
+      <w:r>
+        <w:rPr>
+          <w:lang w:val="nl-NL"/>
+        </w:rPr>
+        <w:t>Stored</w:t>
+      </w:r>
+      <w:proofErr w:type="spellEnd"/>
+      <w:r>
+        <w:rPr>
+          <w:lang w:val="nl-NL"/>
+        </w:rPr>
+        <w:t xml:space="preserve"> Procedures.</w:t>
       </w:r>
     </w:p>
     <w:p>
@@ -5796,7 +6855,7 @@
           <w:lang w:val="nl-NL"/>
         </w:rPr>
       </w:pPr>
-      <w:bookmarkStart w:id="36" w:name="_Toc482966328"/>
+      <w:bookmarkStart w:id="35" w:name="_Toc482969697"/>
       <w:r>
         <w:rPr>
           <w:lang w:val="nl-NL"/>
@@ -5804,7 +6863,7 @@
         <w:lastRenderedPageBreak/>
         <w:t>6.6 Triggers</w:t>
       </w:r>
-      <w:bookmarkEnd w:id="36"/>
+      <w:bookmarkEnd w:id="35"/>
     </w:p>
     <w:p>
       <w:pPr>
@@ -6074,9 +7133,9 @@
           <w:lang w:val="nl-NL"/>
         </w:rPr>
       </w:pPr>
-      <w:bookmarkStart w:id="37" w:name="_2j9fhgijcwrm" w:colFirst="0" w:colLast="0"/>
-      <w:bookmarkStart w:id="38" w:name="_Toc482966329"/>
-      <w:bookmarkEnd w:id="37"/>
+      <w:bookmarkStart w:id="36" w:name="_2j9fhgijcwrm" w:colFirst="0" w:colLast="0"/>
+      <w:bookmarkStart w:id="37" w:name="_Toc482969698"/>
+      <w:bookmarkEnd w:id="36"/>
       <w:r>
         <w:rPr>
           <w:lang w:val="nl-NL"/>
@@ -6090,7 +7149,7 @@
         <w:tab/>
         <w:t>Check constraints</w:t>
       </w:r>
-      <w:bookmarkEnd w:id="38"/>
+      <w:bookmarkEnd w:id="37"/>
     </w:p>
     <w:p>
       <w:pPr>
@@ -6744,32 +7803,32 @@
           <w:lang w:val="nl-NL"/>
         </w:rPr>
       </w:pPr>
-      <w:r>
-        <w:t xml:space="preserve">Tabel </w:t>
-      </w:r>
-      <w:r>
-        <w:fldChar w:fldCharType="begin"/>
-      </w:r>
-      <w:r>
-        <w:instrText xml:space="preserve"> SEQ Tabel \* ARABIC </w:instrText>
-      </w:r>
-      <w:r>
-        <w:fldChar w:fldCharType="separate"/>
-      </w:r>
-      <w:r>
-        <w:rPr>
-          <w:noProof/>
-        </w:rPr>
-        <w:t>4</w:t>
-      </w:r>
-      <w:r>
-        <w:rPr>
-          <w:noProof/>
-        </w:rPr>
-        <w:fldChar w:fldCharType="end"/>
-      </w:r>
-      <w:r>
-        <w:t xml:space="preserve"> Toelichting Check constraints.</w:t>
+      <w:proofErr w:type="spellStart"/>
+      <w:r>
+        <w:t>Tabel</w:t>
+      </w:r>
+      <w:proofErr w:type="spellEnd"/>
+      <w:r>
+        <w:t xml:space="preserve"> </w:t>
+      </w:r>
+      <w:fldSimple w:instr=" SEQ Tabel \* ARABIC ">
+        <w:r>
+          <w:rPr>
+            <w:noProof/>
+          </w:rPr>
+          <w:t>4</w:t>
+        </w:r>
+      </w:fldSimple>
+      <w:r>
+        <w:t xml:space="preserve"> </w:t>
+      </w:r>
+      <w:proofErr w:type="spellStart"/>
+      <w:r>
+        <w:t>Toelichting</w:t>
+      </w:r>
+      <w:proofErr w:type="spellEnd"/>
+      <w:r>
+        <w:t xml:space="preserve"> Check constraints.</w:t>
       </w:r>
     </w:p>
     <w:p>
@@ -6793,7 +7852,7 @@
           <w:lang w:val="nl-NL"/>
         </w:rPr>
       </w:pPr>
-      <w:bookmarkStart w:id="39" w:name="_Toc482966330"/>
+      <w:bookmarkStart w:id="38" w:name="_Toc482969699"/>
       <w:r>
         <w:rPr>
           <w:lang w:val="nl-NL"/>
@@ -6801,7 +7860,7 @@
         <w:lastRenderedPageBreak/>
         <w:t>7 Opsomming niet-functionele requirements</w:t>
       </w:r>
-      <w:bookmarkEnd w:id="39"/>
+      <w:bookmarkEnd w:id="38"/>
     </w:p>
     <w:p>
       <w:pPr>
@@ -6928,6 +7987,7 @@
                 <w:lang w:val="nl-NL"/>
               </w:rPr>
             </w:pPr>
+            <w:proofErr w:type="spellStart"/>
             <w:r>
               <w:rPr>
                 <w:b/>
@@ -6937,6 +7997,7 @@
               </w:rPr>
               <w:t>Usability</w:t>
             </w:r>
+            <w:proofErr w:type="spellEnd"/>
           </w:p>
         </w:tc>
       </w:tr>
@@ -7196,7 +8257,25 @@
                 <w:szCs w:val="20"/>
                 <w:lang w:val="nl-NL"/>
               </w:rPr>
-              <w:t xml:space="preserve">Het systeem mag maximaal 24 uur per jaar onbeschikbaar zijn vanwege fouten in de geleverde software. Dit omvat </w:t>
+              <w:t xml:space="preserve">Het systeem mag maximaal 24 uur per jaar </w:t>
+            </w:r>
+            <w:proofErr w:type="spellStart"/>
+            <w:r>
+              <w:rPr>
+                <w:sz w:val="20"/>
+                <w:szCs w:val="20"/>
+                <w:lang w:val="nl-NL"/>
+              </w:rPr>
+              <w:t>onbeschikbaar</w:t>
+            </w:r>
+            <w:proofErr w:type="spellEnd"/>
+            <w:r>
+              <w:rPr>
+                <w:sz w:val="20"/>
+                <w:szCs w:val="20"/>
+                <w:lang w:val="nl-NL"/>
+              </w:rPr>
+              <w:t xml:space="preserve"> zijn vanwege fouten in de geleverde software. Dit omvat </w:t>
             </w:r>
             <w:r>
               <w:rPr>
@@ -7368,6 +8447,7 @@
                 <w:lang w:val="nl-NL"/>
               </w:rPr>
             </w:pPr>
+            <w:proofErr w:type="spellStart"/>
             <w:r>
               <w:rPr>
                 <w:b/>
@@ -7377,6 +8457,7 @@
               </w:rPr>
               <w:t>Supportability</w:t>
             </w:r>
+            <w:proofErr w:type="spellEnd"/>
           </w:p>
         </w:tc>
       </w:tr>
@@ -7549,7 +8630,25 @@
                 <w:szCs w:val="20"/>
                 <w:lang w:val="nl-NL"/>
               </w:rPr>
-              <w:t>De webapplicatie moet te gebruiken zijn vanuit de browsers Mozilla Firefox, Google Chrome, Microsoft Edge en Safari.</w:t>
+              <w:t xml:space="preserve">De webapplicatie moet te gebruiken zijn vanuit de browsers Mozilla Firefox, Google Chrome, Microsoft </w:t>
+            </w:r>
+            <w:proofErr w:type="spellStart"/>
+            <w:r>
+              <w:rPr>
+                <w:sz w:val="20"/>
+                <w:szCs w:val="20"/>
+                <w:lang w:val="nl-NL"/>
+              </w:rPr>
+              <w:t>Edge</w:t>
+            </w:r>
+            <w:proofErr w:type="spellEnd"/>
+            <w:r>
+              <w:rPr>
+                <w:sz w:val="20"/>
+                <w:szCs w:val="20"/>
+                <w:lang w:val="nl-NL"/>
+              </w:rPr>
+              <w:t xml:space="preserve"> en Safari.</w:t>
             </w:r>
           </w:p>
         </w:tc>
@@ -7706,8 +8805,10 @@
         </w:rPr>
         <w:br w:type="page"/>
       </w:r>
-    </w:p>
-    <w:bookmarkStart w:id="40" w:name="_Toc482966331" w:displacedByCustomXml="next"/>
+      <w:bookmarkStart w:id="39" w:name="_Toc482969700"/>
+      <w:bookmarkStart w:id="40" w:name="_GoBack"/>
+      <w:bookmarkEnd w:id="40"/>
+    </w:p>
     <w:sdt>
       <w:sdtPr>
         <w:rPr>
@@ -7729,7 +8830,7 @@
           <w:r>
             <w:t>Literatuurlijst</w:t>
           </w:r>
-          <w:bookmarkEnd w:id="40"/>
+          <w:bookmarkEnd w:id="39"/>
         </w:p>
         <w:sdt>
           <w:sdtPr>
@@ -10181,7 +11282,7 @@
 </file>
 
 <file path=customXml/itemProps1.xml><?xml version="1.0" encoding="utf-8"?>
-<ds:datastoreItem xmlns:ds="http://schemas.openxmlformats.org/officeDocument/2006/customXml" ds:itemID="{FDBD27CE-2DC7-4A6D-9074-4CC3B4F60A9E}">
+<ds:datastoreItem xmlns:ds="http://schemas.openxmlformats.org/officeDocument/2006/customXml" ds:itemID="{8B5EE617-0210-464A-B851-1443A68EC86A}">
   <ds:schemaRefs>
     <ds:schemaRef ds:uri="http://schemas.openxmlformats.org/officeDocument/2006/bibliography"/>
   </ds:schemaRefs>

</xml_diff>